<commit_message>
report for Coursera Capstone project
</commit_message>
<xml_diff>
--- a/Base_Stations_Bangalore.docx
+++ b/Base_Stations_Bangalore.docx
@@ -7,7 +7,13 @@
         <w:pStyle w:val="Title"/>
       </w:pPr>
       <w:r>
-        <w:t xml:space="preserve">Base station locations for bike share start-up in Bengaluru                                </w:t>
+        <w:t>Base station locations for bike share start-up</w:t>
+      </w:r>
+      <w:r>
+        <w:t>s</w:t>
+      </w:r>
+      <w:r>
+        <w:t xml:space="preserve"> in Bengaluru                                </w:t>
       </w:r>
     </w:p>
     <w:p/>
@@ -212,42 +218,10 @@
         <w:t xml:space="preserve"> were acquired using Google Maps API for geocoding.</w:t>
       </w:r>
       <w:r>
-        <w:t xml:space="preserve"> A </w:t>
-      </w:r>
-      <w:proofErr w:type="spellStart"/>
-      <w:r>
-        <w:t>dataframe</w:t>
-      </w:r>
-      <w:proofErr w:type="spellEnd"/>
-      <w:r>
-        <w:t xml:space="preserve"> was made containing the </w:t>
-      </w:r>
-      <w:proofErr w:type="spellStart"/>
-      <w:r>
-        <w:t>pincode</w:t>
-      </w:r>
-      <w:proofErr w:type="spellEnd"/>
-      <w:r>
-        <w:t xml:space="preserve">, corresponding localities under that </w:t>
-      </w:r>
-      <w:proofErr w:type="spellStart"/>
-      <w:r>
-        <w:t>pincode</w:t>
-      </w:r>
-      <w:proofErr w:type="spellEnd"/>
-      <w:r>
-        <w:t>, and geographica</w:t>
-      </w:r>
-      <w:r>
-        <w:t xml:space="preserve">l co-ordinates for that </w:t>
-      </w:r>
-      <w:proofErr w:type="spellStart"/>
-      <w:r>
-        <w:t>pincode</w:t>
-      </w:r>
-      <w:proofErr w:type="spellEnd"/>
-      <w:r>
-        <w:t>.</w:t>
+        <w:t xml:space="preserve"> A dataframe was made containing the pincode, corresponding localities under that pincode, and geographica</w:t>
+      </w:r>
+      <w:r>
+        <w:t>l co-ordinates for that pincode.</w:t>
       </w:r>
       <w:r>
         <w:t xml:space="preserve"> </w:t>
@@ -275,50 +249,2358 @@
         <w:t>, the area was explored for major transit points like bus stations and metro stations. The co-ordinates of these transit points were then used in a K-Means clustering algorithm with the n</w:t>
       </w:r>
       <w:r>
-        <w:t>umber of clusters set to 5</w:t>
-      </w:r>
+        <w:t>u</w:t>
+      </w:r>
+      <w:r>
+        <w:t>mber of clusters set to 10</w:t>
+      </w:r>
+      <w:r>
+        <w:t>, indicating</w:t>
+      </w:r>
+      <w:r>
+        <w:t xml:space="preserve"> 10</w:t>
+      </w:r>
+      <w:r>
+        <w:t xml:space="preserve"> base stations per pincode.</w:t>
+      </w:r>
+      <w:r>
+        <w:t xml:space="preserve"> Using the co-ordinates of the centres of these clusters, the addresses of the locations which can be used as base stations were obtained by reverse geocoding using Google Maps API</w:t>
+      </w:r>
+      <w:r>
+        <w:t xml:space="preserve"> for each pincode.This was done for the </w:t>
+      </w:r>
+      <w:r>
+        <w:t xml:space="preserve">all </w:t>
+      </w:r>
+      <w:proofErr w:type="spellStart"/>
+      <w:r>
+        <w:t>pincodes</w:t>
+      </w:r>
+      <w:proofErr w:type="spellEnd"/>
+      <w:r>
+        <w:t xml:space="preserve"> containing at least 20 transit points.</w:t>
+      </w:r>
+    </w:p>
+    <w:p>
+      <w:pPr>
+        <w:pStyle w:val="Heading2"/>
+      </w:pPr>
+      <w:r>
+        <w:t>2.2 Data Cleaning</w:t>
+      </w:r>
+    </w:p>
+    <w:p>
+      <w:r>
+        <w:t xml:space="preserve"> Data was downloaded in the form of a table available on the website. The data contained in the table was </w:t>
+      </w:r>
+      <w:r>
+        <w:rPr>
+          <w:i/>
+        </w:rPr>
+        <w:t xml:space="preserve">Location, Pincode, State </w:t>
+      </w:r>
+      <w:r>
+        <w:t>and</w:t>
+      </w:r>
+      <w:r>
+        <w:rPr>
+          <w:i/>
+        </w:rPr>
+        <w:t xml:space="preserve"> District</w:t>
+      </w:r>
+      <w:r>
+        <w:t xml:space="preserve">. The data </w:t>
+      </w:r>
+      <w:r>
+        <w:t>I needed was areas corresponding to each pincode, and the geographical co-ordinates for each pincode and its boundaries.</w:t>
+      </w:r>
+    </w:p>
+    <w:p>
+      <w:r>
+        <w:t xml:space="preserve">       First, I grouped the table by </w:t>
+      </w:r>
+      <w:r>
+        <w:rPr>
+          <w:i/>
+        </w:rPr>
+        <w:t>Pincode</w:t>
+      </w:r>
+      <w:r>
+        <w:t xml:space="preserve">, dropping out the </w:t>
+      </w:r>
+      <w:r>
+        <w:rPr>
+          <w:i/>
+        </w:rPr>
+        <w:t xml:space="preserve">State </w:t>
+      </w:r>
+      <w:r>
+        <w:t>and</w:t>
+      </w:r>
+      <w:r>
+        <w:rPr>
+          <w:i/>
+        </w:rPr>
+        <w:t xml:space="preserve"> District</w:t>
+      </w:r>
+      <w:r>
+        <w:t xml:space="preserve"> columns. The resulting table now only had pincodes and combined list of areas bel</w:t>
+      </w:r>
+      <w:r>
+        <w:t>onging to each pincode.</w:t>
+      </w:r>
+    </w:p>
+    <w:p>
+      <w:r>
+        <w:t xml:space="preserve">       Next, using the pincodes in Google Maps API, the geographical co-ordinates for the pincodes and their boundaries or bounds were obtained. Bounds</w:t>
+      </w:r>
+      <w:r>
+        <w:t xml:space="preserve"> are the geographical co-</w:t>
+      </w:r>
+      <w:r>
+        <w:t xml:space="preserve">ordinates of North-East and South-West </w:t>
+      </w:r>
+      <w:r>
+        <w:t xml:space="preserve">points of an area, enclosing the area in a </w:t>
+      </w:r>
+      <w:r>
+        <w:t xml:space="preserve">rectangle. The bounds are </w:t>
+      </w:r>
+      <w:r>
+        <w:t>needed so</w:t>
+      </w:r>
+      <w:r>
+        <w:t xml:space="preserve"> that </w:t>
+      </w:r>
+      <w:r>
+        <w:t>they</w:t>
+      </w:r>
+      <w:r>
+        <w:t xml:space="preserve"> </w:t>
+      </w:r>
+      <w:r>
+        <w:t xml:space="preserve">can be used </w:t>
+      </w:r>
+      <w:r>
+        <w:t xml:space="preserve">in the Foursquare API to </w:t>
+      </w:r>
+      <w:r>
+        <w:t>restrict searches</w:t>
+      </w:r>
+      <w:r>
+        <w:t xml:space="preserve"> to a particular geographical area</w:t>
+      </w:r>
+      <w:r>
+        <w:t>.</w:t>
+      </w:r>
+    </w:p>
+    <w:p>
+      <w:pPr>
+        <w:keepNext/>
+      </w:pPr>
+      <w:r>
+        <w:rPr>
+          <w:noProof/>
+          <w:lang w:eastAsia="en-IN"/>
+        </w:rPr>
+        <w:drawing>
+          <wp:inline distT="0" distB="0" distL="0" distR="0" wp14:anchorId="6DE370FA" wp14:editId="497227B2">
+            <wp:extent cx="5731510" cy="1238250"/>
+            <wp:effectExtent l="0" t="0" r="2540" b="0"/>
+            <wp:docPr id="1" name="Picture 1"/>
+            <wp:cNvGraphicFramePr>
+              <a:graphicFrameLocks xmlns:a="http://schemas.openxmlformats.org/drawingml/2006/main" noChangeAspect="1"/>
+            </wp:cNvGraphicFramePr>
+            <a:graphic xmlns:a="http://schemas.openxmlformats.org/drawingml/2006/main">
+              <a:graphicData uri="http://schemas.openxmlformats.org/drawingml/2006/picture">
+                <pic:pic xmlns:pic="http://schemas.openxmlformats.org/drawingml/2006/picture">
+                  <pic:nvPicPr>
+                    <pic:cNvPr id="0" name="df.JPG"/>
+                    <pic:cNvPicPr/>
+                  </pic:nvPicPr>
+                  <pic:blipFill>
+                    <a:blip r:embed="rId7">
+                      <a:extLst>
+                        <a:ext uri="{28A0092B-C50C-407E-A947-70E740481C1C}">
+                          <a14:useLocalDpi xmlns:a14="http://schemas.microsoft.com/office/drawing/2010/main" val="0"/>
+                        </a:ext>
+                      </a:extLst>
+                    </a:blip>
+                    <a:stretch>
+                      <a:fillRect/>
+                    </a:stretch>
+                  </pic:blipFill>
+                  <pic:spPr>
+                    <a:xfrm>
+                      <a:off x="0" y="0"/>
+                      <a:ext cx="5731510" cy="1238250"/>
+                    </a:xfrm>
+                    <a:prstGeom prst="rect">
+                      <a:avLst/>
+                    </a:prstGeom>
+                  </pic:spPr>
+                </pic:pic>
+              </a:graphicData>
+            </a:graphic>
+          </wp:inline>
+        </w:drawing>
+      </w:r>
+    </w:p>
+    <w:p>
+      <w:pPr>
+        <w:pStyle w:val="Caption"/>
+      </w:pPr>
+      <w:r>
+        <w:t xml:space="preserve">Figure </w:t>
+      </w:r>
+      <w:fldSimple w:instr=" SEQ Figure \* ARABIC ">
+        <w:r>
+          <w:rPr>
+            <w:noProof/>
+          </w:rPr>
+          <w:t>1</w:t>
+        </w:r>
+      </w:fldSimple>
+      <w:r>
+        <w:t xml:space="preserve">- The </w:t>
+      </w:r>
+      <w:proofErr w:type="spellStart"/>
+      <w:r>
+        <w:t>dataframe</w:t>
+      </w:r>
+      <w:proofErr w:type="spellEnd"/>
+      <w:r>
+        <w:t xml:space="preserve"> </w:t>
+      </w:r>
+      <w:proofErr w:type="spellStart"/>
       <w:proofErr w:type="gramStart"/>
       <w:r>
-        <w:t>,indicating</w:t>
-      </w:r>
+        <w:rPr>
+          <w:i/>
+        </w:rPr>
+        <w:t>df</w:t>
+      </w:r>
+      <w:proofErr w:type="spellEnd"/>
       <w:proofErr w:type="gramEnd"/>
       <w:r>
-        <w:t xml:space="preserve"> 5 base stations per </w:t>
+        <w:t xml:space="preserve"> with the columns of Pincode, Location, Geographical Co-ordinates and their bounds</w:t>
+      </w:r>
+    </w:p>
+    <w:p>
+      <w:r>
+        <w:t xml:space="preserve">       The dataframe obtained after performing the above two steps was ready for further analysis.</w:t>
+      </w:r>
+    </w:p>
+    <w:p/>
+    <w:p>
+      <w:pPr>
+        <w:pStyle w:val="Heading1"/>
+        <w:numPr>
+          <w:ilvl w:val="0"/>
+          <w:numId w:val="3"/>
+        </w:numPr>
+      </w:pPr>
+      <w:r>
+        <w:t>Methodology</w:t>
+      </w:r>
+    </w:p>
+    <w:p/>
+    <w:p>
+      <w:pPr>
+        <w:pStyle w:val="Heading2"/>
+      </w:pPr>
+      <w:r>
+        <w:t>3.1 General Exploration</w:t>
+      </w:r>
+    </w:p>
+    <w:p>
+      <w:r>
+        <w:t xml:space="preserve">The </w:t>
       </w:r>
       <w:proofErr w:type="spellStart"/>
       <w:r>
-        <w:t>pincode</w:t>
+        <w:t>dataframe</w:t>
       </w:r>
       <w:proofErr w:type="spellEnd"/>
       <w:r>
+        <w:t xml:space="preserve"> </w:t>
+      </w:r>
+      <w:proofErr w:type="spellStart"/>
+      <w:proofErr w:type="gramStart"/>
+      <w:r>
+        <w:rPr>
+          <w:i/>
+        </w:rPr>
+        <w:t>df</w:t>
+      </w:r>
+      <w:proofErr w:type="spellEnd"/>
+      <w:proofErr w:type="gramEnd"/>
+      <w:r>
+        <w:t xml:space="preserve"> obtained after data cleaning was taken for further </w:t>
+      </w:r>
+      <w:r>
+        <w:t>exploration. First</w:t>
+      </w:r>
+      <w:r>
+        <w:t xml:space="preserve">, I mapped all the </w:t>
+      </w:r>
+      <w:proofErr w:type="spellStart"/>
+      <w:r>
+        <w:t>pincodes</w:t>
+      </w:r>
+      <w:proofErr w:type="spellEnd"/>
+      <w:r>
+        <w:t xml:space="preserve"> to see their distribution on the map.</w:t>
+      </w:r>
+    </w:p>
+    <w:p>
+      <w:pPr>
+        <w:keepNext/>
+      </w:pPr>
+      <w:r>
+        <w:rPr>
+          <w:noProof/>
+          <w:lang w:eastAsia="en-IN"/>
+        </w:rPr>
+        <w:lastRenderedPageBreak/>
+        <w:drawing>
+          <wp:inline distT="0" distB="0" distL="0" distR="0" wp14:anchorId="41ECE2C9" wp14:editId="37C50E70">
+            <wp:extent cx="5731510" cy="2901950"/>
+            <wp:effectExtent l="0" t="0" r="2540" b="0"/>
+            <wp:docPr id="5" name="Picture 5"/>
+            <wp:cNvGraphicFramePr>
+              <a:graphicFrameLocks xmlns:a="http://schemas.openxmlformats.org/drawingml/2006/main" noChangeAspect="1"/>
+            </wp:cNvGraphicFramePr>
+            <a:graphic xmlns:a="http://schemas.openxmlformats.org/drawingml/2006/main">
+              <a:graphicData uri="http://schemas.openxmlformats.org/drawingml/2006/picture">
+                <pic:pic xmlns:pic="http://schemas.openxmlformats.org/drawingml/2006/picture">
+                  <pic:nvPicPr>
+                    <pic:cNvPr id="0" name="mapdf.JPG"/>
+                    <pic:cNvPicPr/>
+                  </pic:nvPicPr>
+                  <pic:blipFill>
+                    <a:blip r:embed="rId8">
+                      <a:extLst>
+                        <a:ext uri="{28A0092B-C50C-407E-A947-70E740481C1C}">
+                          <a14:useLocalDpi xmlns:a14="http://schemas.microsoft.com/office/drawing/2010/main" val="0"/>
+                        </a:ext>
+                      </a:extLst>
+                    </a:blip>
+                    <a:stretch>
+                      <a:fillRect/>
+                    </a:stretch>
+                  </pic:blipFill>
+                  <pic:spPr>
+                    <a:xfrm>
+                      <a:off x="0" y="0"/>
+                      <a:ext cx="5731510" cy="2901950"/>
+                    </a:xfrm>
+                    <a:prstGeom prst="rect">
+                      <a:avLst/>
+                    </a:prstGeom>
+                  </pic:spPr>
+                </pic:pic>
+              </a:graphicData>
+            </a:graphic>
+          </wp:inline>
+        </w:drawing>
+      </w:r>
+    </w:p>
+    <w:p>
+      <w:pPr>
+        <w:pStyle w:val="Caption"/>
+      </w:pPr>
+      <w:r>
+        <w:t xml:space="preserve">Figure </w:t>
+      </w:r>
+      <w:fldSimple w:instr=" SEQ Figure \* ARABIC ">
+        <w:r>
+          <w:rPr>
+            <w:noProof/>
+          </w:rPr>
+          <w:t>2</w:t>
+        </w:r>
+      </w:fldSimple>
+      <w:r>
+        <w:t xml:space="preserve">- Map of Bengaluru with blue dots representing </w:t>
+      </w:r>
+      <w:proofErr w:type="spellStart"/>
+      <w:r>
+        <w:t>pincodes</w:t>
+      </w:r>
+      <w:proofErr w:type="spellEnd"/>
+    </w:p>
+    <w:p>
+      <w:r>
+        <w:t xml:space="preserve"> I also created </w:t>
+      </w:r>
+      <w:r>
+        <w:t>three</w:t>
+      </w:r>
+      <w:r>
+        <w:t xml:space="preserve"> functions-</w:t>
+      </w:r>
+    </w:p>
+    <w:p>
+      <w:pPr>
+        <w:pStyle w:val="ListParagraph"/>
+        <w:numPr>
+          <w:ilvl w:val="0"/>
+          <w:numId w:val="8"/>
+        </w:numPr>
+      </w:pPr>
+      <w:r>
+        <w:rPr>
+          <w:i/>
+        </w:rPr>
+        <w:t>get_dist</w:t>
+      </w:r>
+      <w:r>
+        <w:t>:</w:t>
+      </w:r>
+      <w:r>
+        <w:t xml:space="preserve"> A function to get the distance between each point in the </w:t>
+      </w:r>
+      <w:proofErr w:type="spellStart"/>
+      <w:proofErr w:type="gramStart"/>
+      <w:r>
+        <w:t>dataframe</w:t>
+      </w:r>
+      <w:proofErr w:type="spellEnd"/>
+      <w:r>
+        <w:t>(</w:t>
+      </w:r>
+      <w:proofErr w:type="gramEnd"/>
+      <w:r>
+        <w:t>in Kilometre)</w:t>
+      </w:r>
+      <w:r>
+        <w:t xml:space="preserve"> to every other point once and </w:t>
+      </w:r>
+      <w:r>
+        <w:t>return</w:t>
+      </w:r>
+      <w:r>
+        <w:t xml:space="preserve"> it in a list</w:t>
+      </w:r>
+      <w:r>
         <w:t>.</w:t>
       </w:r>
-      <w:r>
-        <w:t xml:space="preserve"> Using the co-ordinates of the centres of these clusters, the addresses of the locations which can be used as base stations were obtained by reverse geocoding using Google Maps API</w:t>
-      </w:r>
-      <w:r>
-        <w:t xml:space="preserve"> for each </w:t>
+    </w:p>
+    <w:p>
+      <w:pPr>
+        <w:pStyle w:val="ListParagraph"/>
+        <w:numPr>
+          <w:ilvl w:val="0"/>
+          <w:numId w:val="8"/>
+        </w:numPr>
+      </w:pPr>
+      <w:r>
+        <w:rPr>
+          <w:i/>
+        </w:rPr>
+        <w:t>show_hist</w:t>
+      </w:r>
+      <w:r>
+        <w:t>:</w:t>
+      </w:r>
+      <w:r>
+        <w:t xml:space="preserve"> </w:t>
+      </w:r>
+      <w:r>
+        <w:t>A function to plot the histogram of the points obtained in the last function</w:t>
+      </w:r>
+      <w:r>
+        <w:t xml:space="preserve">. </w:t>
+      </w:r>
+    </w:p>
+    <w:p>
+      <w:pPr>
+        <w:pStyle w:val="ListParagraph"/>
+        <w:keepNext/>
+        <w:numPr>
+          <w:ilvl w:val="0"/>
+          <w:numId w:val="8"/>
+        </w:numPr>
+      </w:pPr>
+      <w:r>
+        <w:rPr>
+          <w:i/>
+        </w:rPr>
+        <w:t>get_stats</w:t>
+      </w:r>
+      <w:r>
+        <w:t>:</w:t>
+      </w:r>
+      <w:r>
+        <w:t xml:space="preserve"> </w:t>
+      </w:r>
+      <w:r>
+        <w:t>A function to calculate the average, minimum and maximum distance between the points</w:t>
+      </w:r>
+      <w:r>
+        <w:t xml:space="preserve">. </w:t>
+      </w:r>
+    </w:p>
+    <w:p>
+      <w:pPr>
+        <w:pStyle w:val="ListParagraph"/>
+        <w:keepNext/>
+        <w:ind w:left="765"/>
+      </w:pPr>
+      <w:r>
+        <w:t xml:space="preserve"> I applied </w:t>
       </w:r>
       <w:proofErr w:type="spellStart"/>
       <w:r>
-        <w:t>pincode.This</w:t>
+        <w:rPr>
+          <w:i/>
+        </w:rPr>
+        <w:t>get_dist</w:t>
       </w:r>
       <w:proofErr w:type="spellEnd"/>
       <w:r>
-        <w:t xml:space="preserve"> was done for the top 10 </w:t>
+        <w:rPr>
+          <w:i/>
+        </w:rPr>
+        <w:t xml:space="preserve"> </w:t>
+      </w:r>
+      <w:r>
+        <w:t xml:space="preserve">to </w:t>
       </w:r>
       <w:proofErr w:type="spellStart"/>
-      <w:r>
-        <w:t>pincodes</w:t>
+      <w:proofErr w:type="gramStart"/>
+      <w:r>
+        <w:rPr>
+          <w:i/>
+        </w:rPr>
+        <w:t>df</w:t>
       </w:r>
       <w:proofErr w:type="spellEnd"/>
-      <w:r>
-        <w:t xml:space="preserve"> containing at least 20 transit points.</w:t>
+      <w:proofErr w:type="gramEnd"/>
+      <w:r>
+        <w:t xml:space="preserve"> and used the output in </w:t>
+      </w:r>
+      <w:r>
+        <w:rPr>
+          <w:i/>
+        </w:rPr>
+        <w:t>show_hist</w:t>
+      </w:r>
+      <w:r>
+        <w:t xml:space="preserve"> and </w:t>
+      </w:r>
+      <w:r>
+        <w:rPr>
+          <w:i/>
+        </w:rPr>
+        <w:t>get_stats:</w:t>
+      </w:r>
+      <w:r>
+        <w:rPr>
+          <w:noProof/>
+          <w:lang w:eastAsia="en-IN"/>
+        </w:rPr>
+        <w:t xml:space="preserve"> </w:t>
+      </w:r>
+      <w:r>
+        <w:rPr>
+          <w:noProof/>
+          <w:lang w:eastAsia="en-IN"/>
+        </w:rPr>
+        <w:drawing>
+          <wp:inline distT="0" distB="0" distL="0" distR="0" wp14:anchorId="492A0377" wp14:editId="6BD3BBE0">
+            <wp:extent cx="3314700" cy="2217865"/>
+            <wp:effectExtent l="0" t="0" r="0" b="0"/>
+            <wp:docPr id="2" name="Picture 2"/>
+            <wp:cNvGraphicFramePr>
+              <a:graphicFrameLocks xmlns:a="http://schemas.openxmlformats.org/drawingml/2006/main" noChangeAspect="1"/>
+            </wp:cNvGraphicFramePr>
+            <a:graphic xmlns:a="http://schemas.openxmlformats.org/drawingml/2006/main">
+              <a:graphicData uri="http://schemas.openxmlformats.org/drawingml/2006/picture">
+                <pic:pic xmlns:pic="http://schemas.openxmlformats.org/drawingml/2006/picture">
+                  <pic:nvPicPr>
+                    <pic:cNvPr id="0" name="hist1.JPG"/>
+                    <pic:cNvPicPr/>
+                  </pic:nvPicPr>
+                  <pic:blipFill>
+                    <a:blip r:embed="rId9">
+                      <a:extLst>
+                        <a:ext uri="{28A0092B-C50C-407E-A947-70E740481C1C}">
+                          <a14:useLocalDpi xmlns:a14="http://schemas.microsoft.com/office/drawing/2010/main" val="0"/>
+                        </a:ext>
+                      </a:extLst>
+                    </a:blip>
+                    <a:stretch>
+                      <a:fillRect/>
+                    </a:stretch>
+                  </pic:blipFill>
+                  <pic:spPr>
+                    <a:xfrm>
+                      <a:off x="0" y="0"/>
+                      <a:ext cx="3314700" cy="2217865"/>
+                    </a:xfrm>
+                    <a:prstGeom prst="rect">
+                      <a:avLst/>
+                    </a:prstGeom>
+                  </pic:spPr>
+                </pic:pic>
+              </a:graphicData>
+            </a:graphic>
+          </wp:inline>
+        </w:drawing>
+      </w:r>
+    </w:p>
+    <w:p>
+      <w:pPr>
+        <w:pStyle w:val="Caption"/>
+      </w:pPr>
+      <w:r>
+        <w:t xml:space="preserve">Figure </w:t>
+      </w:r>
+      <w:fldSimple w:instr=" SEQ Figure \* ARABIC ">
+        <w:r>
+          <w:rPr>
+            <w:noProof/>
+          </w:rPr>
+          <w:t>3</w:t>
+        </w:r>
+      </w:fldSimple>
+      <w:r>
+        <w:t>- Histogram showing the distribution of distances between the pincode a</w:t>
+      </w:r>
+      <w:r>
+        <w:t xml:space="preserve">reas in Bengaluru </w:t>
       </w:r>
       <w:bookmarkStart w:id="0" w:name="_GoBack"/>
       <w:bookmarkEnd w:id="0"/>
     </w:p>
+    <w:p>
+      <w:pPr>
+        <w:keepNext/>
+      </w:pPr>
+      <w:r>
+        <w:rPr>
+          <w:noProof/>
+          <w:lang w:eastAsia="en-IN"/>
+        </w:rPr>
+        <w:drawing>
+          <wp:inline distT="0" distB="0" distL="0" distR="0" wp14:anchorId="52295AA7" wp14:editId="1787997A">
+            <wp:extent cx="2562225" cy="542925"/>
+            <wp:effectExtent l="0" t="0" r="9525" b="9525"/>
+            <wp:docPr id="4" name="Picture 4"/>
+            <wp:cNvGraphicFramePr>
+              <a:graphicFrameLocks xmlns:a="http://schemas.openxmlformats.org/drawingml/2006/main" noChangeAspect="1"/>
+            </wp:cNvGraphicFramePr>
+            <a:graphic xmlns:a="http://schemas.openxmlformats.org/drawingml/2006/main">
+              <a:graphicData uri="http://schemas.openxmlformats.org/drawingml/2006/picture">
+                <pic:pic xmlns:pic="http://schemas.openxmlformats.org/drawingml/2006/picture">
+                  <pic:nvPicPr>
+                    <pic:cNvPr id="0" name="getstats1.JPG"/>
+                    <pic:cNvPicPr/>
+                  </pic:nvPicPr>
+                  <pic:blipFill>
+                    <a:blip r:embed="rId10">
+                      <a:extLst>
+                        <a:ext uri="{28A0092B-C50C-407E-A947-70E740481C1C}">
+                          <a14:useLocalDpi xmlns:a14="http://schemas.microsoft.com/office/drawing/2010/main" val="0"/>
+                        </a:ext>
+                      </a:extLst>
+                    </a:blip>
+                    <a:stretch>
+                      <a:fillRect/>
+                    </a:stretch>
+                  </pic:blipFill>
+                  <pic:spPr>
+                    <a:xfrm>
+                      <a:off x="0" y="0"/>
+                      <a:ext cx="2562225" cy="542925"/>
+                    </a:xfrm>
+                    <a:prstGeom prst="rect">
+                      <a:avLst/>
+                    </a:prstGeom>
+                  </pic:spPr>
+                </pic:pic>
+              </a:graphicData>
+            </a:graphic>
+          </wp:inline>
+        </w:drawing>
+      </w:r>
+    </w:p>
+    <w:p>
+      <w:pPr>
+        <w:pStyle w:val="Caption"/>
+        <w:rPr>
+          <w:i/>
+        </w:rPr>
+      </w:pPr>
+      <w:r>
+        <w:t xml:space="preserve">Figure </w:t>
+      </w:r>
+      <w:fldSimple w:instr=" SEQ Figure \* ARABIC ">
+        <w:r>
+          <w:rPr>
+            <w:noProof/>
+          </w:rPr>
+          <w:t>4</w:t>
+        </w:r>
+      </w:fldSimple>
+      <w:r>
+        <w:t>- The average, minimum and maximum distances between the pincode areas in Bengaluru</w:t>
+      </w:r>
+    </w:p>
     <w:p/>
+    <w:p>
+      <w:r>
+        <w:lastRenderedPageBreak/>
+        <w:t xml:space="preserve"> The first </w:t>
+      </w:r>
+      <w:proofErr w:type="spellStart"/>
+      <w:r>
+        <w:t>pincode</w:t>
+      </w:r>
+      <w:proofErr w:type="spellEnd"/>
+      <w:r>
+        <w:t xml:space="preserve"> from the </w:t>
+      </w:r>
+      <w:proofErr w:type="spellStart"/>
+      <w:r>
+        <w:t>dataframe</w:t>
+      </w:r>
+      <w:proofErr w:type="spellEnd"/>
+      <w:r>
+        <w:t xml:space="preserve"> was used, taking the geographical co-ordinates and bounds and feeding it to the Foursquare API. Here I chose the </w:t>
+      </w:r>
+      <w:r>
+        <w:rPr>
+          <w:b/>
+        </w:rPr>
+        <w:t>use case</w:t>
+      </w:r>
+      <w:r>
+        <w:t xml:space="preserve"> of people dropping off or taking the bikes from transit </w:t>
+      </w:r>
+      <w:proofErr w:type="gramStart"/>
+      <w:r>
+        <w:t>points(</w:t>
+      </w:r>
+      <w:proofErr w:type="gramEnd"/>
+      <w:r>
+        <w:t>metro stations and bus stations), from where they would be proceeding on their onward journey.</w:t>
+      </w:r>
+      <w:r>
+        <w:t xml:space="preserve"> This was for last mile connectivity.</w:t>
+      </w:r>
+      <w:r>
+        <w:t xml:space="preserve"> Therefore, I explored the pincode to get the maximum possible number of transit points.</w:t>
+      </w:r>
+    </w:p>
+    <w:p>
+      <w:r>
+        <w:t xml:space="preserve"> </w:t>
+      </w:r>
+      <w:r>
+        <w:t xml:space="preserve">      Using the Foursquare API and the</w:t>
+      </w:r>
+      <w:r>
+        <w:t xml:space="preserve"> bounds of the first pincode in the dataset, I got 50 transit points. The output of the API call was then stored as a dataset containing the locations of the 50 transit points and their co-ordinates</w:t>
+      </w:r>
+      <w:r>
+        <w:t xml:space="preserve">. </w:t>
+      </w:r>
+    </w:p>
+    <w:p>
+      <w:pPr>
+        <w:keepNext/>
+      </w:pPr>
+      <w:r>
+        <w:rPr>
+          <w:noProof/>
+          <w:lang w:eastAsia="en-IN"/>
+        </w:rPr>
+        <w:drawing>
+          <wp:inline distT="0" distB="0" distL="0" distR="0" wp14:anchorId="18F85DA8" wp14:editId="0B2DC54F">
+            <wp:extent cx="5731510" cy="3540125"/>
+            <wp:effectExtent l="0" t="0" r="2540" b="3175"/>
+            <wp:docPr id="6" name="Picture 6"/>
+            <wp:cNvGraphicFramePr>
+              <a:graphicFrameLocks xmlns:a="http://schemas.openxmlformats.org/drawingml/2006/main" noChangeAspect="1"/>
+            </wp:cNvGraphicFramePr>
+            <a:graphic xmlns:a="http://schemas.openxmlformats.org/drawingml/2006/main">
+              <a:graphicData uri="http://schemas.openxmlformats.org/drawingml/2006/picture">
+                <pic:pic xmlns:pic="http://schemas.openxmlformats.org/drawingml/2006/picture">
+                  <pic:nvPicPr>
+                    <pic:cNvPr id="0" name="map1pin.JPG"/>
+                    <pic:cNvPicPr/>
+                  </pic:nvPicPr>
+                  <pic:blipFill>
+                    <a:blip r:embed="rId11">
+                      <a:extLst>
+                        <a:ext uri="{28A0092B-C50C-407E-A947-70E740481C1C}">
+                          <a14:useLocalDpi xmlns:a14="http://schemas.microsoft.com/office/drawing/2010/main" val="0"/>
+                        </a:ext>
+                      </a:extLst>
+                    </a:blip>
+                    <a:stretch>
+                      <a:fillRect/>
+                    </a:stretch>
+                  </pic:blipFill>
+                  <pic:spPr>
+                    <a:xfrm>
+                      <a:off x="0" y="0"/>
+                      <a:ext cx="5731510" cy="3540125"/>
+                    </a:xfrm>
+                    <a:prstGeom prst="rect">
+                      <a:avLst/>
+                    </a:prstGeom>
+                  </pic:spPr>
+                </pic:pic>
+              </a:graphicData>
+            </a:graphic>
+          </wp:inline>
+        </w:drawing>
+      </w:r>
+    </w:p>
+    <w:p>
+      <w:pPr>
+        <w:pStyle w:val="Caption"/>
+      </w:pPr>
+      <w:r>
+        <w:t xml:space="preserve">Figure </w:t>
+      </w:r>
+      <w:fldSimple w:instr=" SEQ Figure \* ARABIC ">
+        <w:r>
+          <w:rPr>
+            <w:noProof/>
+          </w:rPr>
+          <w:t>5</w:t>
+        </w:r>
+      </w:fldSimple>
+      <w:r>
+        <w:t>- Map of Pincode 560001 showing all transit points as blue dots</w:t>
+      </w:r>
+    </w:p>
+    <w:p>
+      <w:r>
+        <w:t xml:space="preserve">       The distribution of the points, as seen on the map, was such that there was higher density at some </w:t>
+      </w:r>
+      <w:r>
+        <w:t>parts of the area</w:t>
+      </w:r>
+      <w:r>
+        <w:t xml:space="preserve"> and relatively less at the others. Now, I needed to find the best possible locations for base stations based on how the points were distributed in the area in terms of density of points. If sections of the map had higher number of points,</w:t>
+      </w:r>
+      <w:r>
+        <w:t xml:space="preserve"> the centres of </w:t>
+      </w:r>
+      <w:r>
+        <w:t>those sections were to be chosen as locations for base stations. For such density based clustering, K means is generally the option used and I used it to cluster t</w:t>
+      </w:r>
+      <w:r>
+        <w:t xml:space="preserve">he points </w:t>
+      </w:r>
+      <w:r>
+        <w:t>into 10</w:t>
+      </w:r>
+      <w:r>
+        <w:t xml:space="preserve"> clusters </w:t>
+      </w:r>
+      <w:proofErr w:type="spellStart"/>
+      <w:r>
+        <w:t>i.e</w:t>
+      </w:r>
+      <w:proofErr w:type="spellEnd"/>
+      <w:r>
+        <w:t xml:space="preserve"> K=10.</w:t>
+      </w:r>
+      <w:r>
+        <w:t xml:space="preserve"> The no. of clusters here had to be chosen and not arrived at by inflection point method because the requirement here was to have a certain number of base stations in a locality</w:t>
+      </w:r>
+      <w:r>
+        <w:t xml:space="preserve">. </w:t>
+      </w:r>
+      <w:r>
+        <w:t>The cluster centres</w:t>
+      </w:r>
+      <w:r>
+        <w:t xml:space="preserve"> </w:t>
+      </w:r>
+      <w:r>
+        <w:t>of these clusters were then taken as base station locations and plotted.</w:t>
+      </w:r>
+    </w:p>
+    <w:p>
+      <w:pPr>
+        <w:keepNext/>
+      </w:pPr>
+      <w:r>
+        <w:rPr>
+          <w:noProof/>
+          <w:lang w:eastAsia="en-IN"/>
+        </w:rPr>
+        <w:lastRenderedPageBreak/>
+        <w:drawing>
+          <wp:inline distT="0" distB="0" distL="0" distR="0" wp14:anchorId="49D2539A" wp14:editId="24DE1263">
+            <wp:extent cx="5731510" cy="3343275"/>
+            <wp:effectExtent l="0" t="0" r="2540" b="9525"/>
+            <wp:docPr id="7" name="Picture 7"/>
+            <wp:cNvGraphicFramePr>
+              <a:graphicFrameLocks xmlns:a="http://schemas.openxmlformats.org/drawingml/2006/main" noChangeAspect="1"/>
+            </wp:cNvGraphicFramePr>
+            <a:graphic xmlns:a="http://schemas.openxmlformats.org/drawingml/2006/main">
+              <a:graphicData uri="http://schemas.openxmlformats.org/drawingml/2006/picture">
+                <pic:pic xmlns:pic="http://schemas.openxmlformats.org/drawingml/2006/picture">
+                  <pic:nvPicPr>
+                    <pic:cNvPr id="0" name="map1pinclus.JPG"/>
+                    <pic:cNvPicPr/>
+                  </pic:nvPicPr>
+                  <pic:blipFill>
+                    <a:blip r:embed="rId12">
+                      <a:extLst>
+                        <a:ext uri="{28A0092B-C50C-407E-A947-70E740481C1C}">
+                          <a14:useLocalDpi xmlns:a14="http://schemas.microsoft.com/office/drawing/2010/main" val="0"/>
+                        </a:ext>
+                      </a:extLst>
+                    </a:blip>
+                    <a:stretch>
+                      <a:fillRect/>
+                    </a:stretch>
+                  </pic:blipFill>
+                  <pic:spPr>
+                    <a:xfrm>
+                      <a:off x="0" y="0"/>
+                      <a:ext cx="5731510" cy="3343275"/>
+                    </a:xfrm>
+                    <a:prstGeom prst="rect">
+                      <a:avLst/>
+                    </a:prstGeom>
+                  </pic:spPr>
+                </pic:pic>
+              </a:graphicData>
+            </a:graphic>
+          </wp:inline>
+        </w:drawing>
+      </w:r>
+    </w:p>
+    <w:p>
+      <w:pPr>
+        <w:pStyle w:val="Caption"/>
+      </w:pPr>
+      <w:r>
+        <w:t xml:space="preserve">Figure </w:t>
+      </w:r>
+      <w:fldSimple w:instr=" SEQ Figure \* ARABIC ">
+        <w:r>
+          <w:rPr>
+            <w:noProof/>
+          </w:rPr>
+          <w:t>6</w:t>
+        </w:r>
+      </w:fldSimple>
+      <w:r>
+        <w:t>- Map of cluster centres in pincod</w:t>
+      </w:r>
+      <w:r>
+        <w:t>e 560001(purported base station</w:t>
+      </w:r>
+      <w:r>
+        <w:t xml:space="preserve"> locations)</w:t>
+      </w:r>
+    </w:p>
+    <w:p>
+      <w:pPr>
+        <w:pStyle w:val="Heading2"/>
+      </w:pPr>
+      <w:r>
+        <w:t>3.2 Solving the problem</w:t>
+      </w:r>
+    </w:p>
+    <w:p>
+      <w:r>
+        <w:t>Having addressed the problem for a single pincode in Bengaluru,</w:t>
+      </w:r>
+      <w:r>
+        <w:t xml:space="preserve"> scope was widened to cover the entire city. Using a while loop, I applied Foursquare API to find out no. of transit points for each pincode. I set the criteria that at least 20 transit points had to be present in that area for further analysis.</w:t>
+      </w:r>
+      <w:r>
+        <w:t xml:space="preserve"> I obtained 19 areas which had at least 20 transit points. I created a </w:t>
+      </w:r>
+      <w:proofErr w:type="spellStart"/>
+      <w:r>
+        <w:t>dataframe</w:t>
+      </w:r>
+      <w:proofErr w:type="spellEnd"/>
+      <w:r>
+        <w:t xml:space="preserve"> to house these data points.</w:t>
+      </w:r>
+    </w:p>
+    <w:p>
+      <w:r>
+        <w:t xml:space="preserve">       </w:t>
+      </w:r>
+      <w:r>
+        <w:t xml:space="preserve"> </w:t>
+      </w:r>
+      <w:r>
+        <w:t>Then, functions</w:t>
+      </w:r>
+      <w:r>
+        <w:t xml:space="preserve"> were created to solve the problem for all the </w:t>
+      </w:r>
+      <w:proofErr w:type="spellStart"/>
+      <w:r>
+        <w:t>pincodes</w:t>
+      </w:r>
+      <w:proofErr w:type="spellEnd"/>
+      <w:r>
+        <w:t>. Three functions were created to be applied to the dataset</w:t>
+      </w:r>
+      <w:r>
+        <w:t xml:space="preserve"> obtained in the step above</w:t>
+      </w:r>
+      <w:r>
+        <w:t xml:space="preserve">: </w:t>
+      </w:r>
+    </w:p>
+    <w:p>
+      <w:pPr>
+        <w:pStyle w:val="ListParagraph"/>
+        <w:numPr>
+          <w:ilvl w:val="0"/>
+          <w:numId w:val="5"/>
+        </w:numPr>
+      </w:pPr>
+      <w:r>
+        <w:rPr>
+          <w:i/>
+        </w:rPr>
+        <w:t>Points</w:t>
+      </w:r>
+      <w:r>
+        <w:t>: The</w:t>
+      </w:r>
+      <w:r>
+        <w:t xml:space="preserve"> first function, which has </w:t>
+      </w:r>
+      <w:proofErr w:type="spellStart"/>
+      <w:r>
+        <w:t>dat</w:t>
+      </w:r>
+      <w:r>
+        <w:t>aframe</w:t>
+      </w:r>
+      <w:proofErr w:type="spellEnd"/>
+      <w:r>
+        <w:t xml:space="preserve"> and index as arguments, was</w:t>
+      </w:r>
+      <w:r>
+        <w:t xml:space="preserve"> used to get the co-ordinates corresponding to the respective pincode.</w:t>
+      </w:r>
+    </w:p>
+    <w:p>
+      <w:pPr>
+        <w:pStyle w:val="ListParagraph"/>
+        <w:numPr>
+          <w:ilvl w:val="0"/>
+          <w:numId w:val="5"/>
+        </w:numPr>
+      </w:pPr>
+      <w:r>
+        <w:rPr>
+          <w:i/>
+        </w:rPr>
+        <w:t>Kmeans_clustering</w:t>
+      </w:r>
+      <w:r>
+        <w:t xml:space="preserve">: </w:t>
+      </w:r>
+      <w:r>
+        <w:t xml:space="preserve">The second function, which has </w:t>
+      </w:r>
+      <w:proofErr w:type="spellStart"/>
+      <w:r>
+        <w:t>dataframe</w:t>
+      </w:r>
+      <w:proofErr w:type="spellEnd"/>
+      <w:r>
+        <w:t xml:space="preserve"> as an</w:t>
+      </w:r>
+      <w:r>
+        <w:t xml:space="preserve"> argument, applied</w:t>
+      </w:r>
+      <w:r>
+        <w:t xml:space="preserve"> K means clustering to the data points in the </w:t>
+      </w:r>
+      <w:proofErr w:type="spellStart"/>
+      <w:r>
+        <w:t>dataframe</w:t>
+      </w:r>
+      <w:proofErr w:type="spellEnd"/>
+      <w:r>
+        <w:t xml:space="preserve"> and return</w:t>
+      </w:r>
+      <w:r>
+        <w:t xml:space="preserve">s </w:t>
+      </w:r>
+      <w:proofErr w:type="spellStart"/>
+      <w:r>
+        <w:t>dataframe</w:t>
+      </w:r>
+      <w:proofErr w:type="spellEnd"/>
+      <w:r>
+        <w:t xml:space="preserve"> containing the cluster centres</w:t>
+      </w:r>
+      <w:r>
+        <w:t>.</w:t>
+      </w:r>
+    </w:p>
+    <w:p>
+      <w:pPr>
+        <w:pStyle w:val="ListParagraph"/>
+        <w:numPr>
+          <w:ilvl w:val="0"/>
+          <w:numId w:val="7"/>
+        </w:numPr>
+      </w:pPr>
+      <w:r>
+        <w:rPr>
+          <w:i/>
+        </w:rPr>
+        <w:t xml:space="preserve">Address: </w:t>
+      </w:r>
+      <w:r>
+        <w:t xml:space="preserve">The third function, which also has a </w:t>
+      </w:r>
+      <w:proofErr w:type="spellStart"/>
+      <w:r>
+        <w:t>dataframe</w:t>
+      </w:r>
+      <w:proofErr w:type="spellEnd"/>
+      <w:r>
+        <w:t xml:space="preserve"> as an argument, converts </w:t>
+      </w:r>
+      <w:proofErr w:type="gramStart"/>
+      <w:r>
+        <w:t xml:space="preserve">geographical </w:t>
+      </w:r>
+      <w:r>
+        <w:t xml:space="preserve"> coordinates</w:t>
+      </w:r>
+      <w:proofErr w:type="gramEnd"/>
+      <w:r>
+        <w:t xml:space="preserve"> to addresses</w:t>
+      </w:r>
+      <w:r>
+        <w:t xml:space="preserve"> using Google Maps API</w:t>
+      </w:r>
+      <w:r>
+        <w:t xml:space="preserve"> and returns </w:t>
+      </w:r>
+      <w:proofErr w:type="spellStart"/>
+      <w:r>
+        <w:t>dataframe</w:t>
+      </w:r>
+      <w:proofErr w:type="spellEnd"/>
+      <w:r>
+        <w:t xml:space="preserve"> containing both the coordinates and addresses as output</w:t>
+      </w:r>
+      <w:r>
+        <w:t xml:space="preserve"> </w:t>
+      </w:r>
+      <w:r>
+        <w:t>.</w:t>
+      </w:r>
+      <w:r>
+        <w:rPr>
+          <w:b/>
+        </w:rPr>
+        <w:t>The addresses are an approximation which matches the co-ordinates with the closest possible address</w:t>
+      </w:r>
+      <w:r>
+        <w:t>.</w:t>
+      </w:r>
+    </w:p>
+    <w:p>
+      <w:pPr>
+        <w:keepNext/>
+      </w:pPr>
+      <w:r>
+        <w:t xml:space="preserve">      Next, the above functions were used in a While </w:t>
+      </w:r>
+      <w:r>
+        <w:t>loop,</w:t>
+      </w:r>
+      <w:r>
+        <w:t xml:space="preserve"> looping over the index of the </w:t>
+      </w:r>
+      <w:proofErr w:type="spellStart"/>
+      <w:r>
+        <w:t>dataframe</w:t>
+      </w:r>
+      <w:proofErr w:type="spellEnd"/>
+      <w:r>
+        <w:t>.</w:t>
+      </w:r>
+      <w:r>
+        <w:t xml:space="preserve"> The results obtained were appended to a </w:t>
+      </w:r>
+      <w:proofErr w:type="spellStart"/>
+      <w:r>
+        <w:t>dataframe</w:t>
+      </w:r>
+      <w:proofErr w:type="spellEnd"/>
+      <w:r>
+        <w:t>. The dataframe</w:t>
+      </w:r>
+      <w:proofErr w:type="gramStart"/>
+      <w:r>
+        <w:t>,</w:t>
+      </w:r>
+      <w:r>
+        <w:rPr>
+          <w:i/>
+        </w:rPr>
+        <w:t>df</w:t>
+      </w:r>
+      <w:proofErr w:type="gramEnd"/>
+      <w:r>
+        <w:rPr>
+          <w:i/>
+        </w:rPr>
+        <w:t>_final1</w:t>
+      </w:r>
+      <w:r>
+        <w:t xml:space="preserve"> which now contained geographical co-ordinates and addresses of all purported base </w:t>
+      </w:r>
+      <w:r>
+        <w:t>stations,</w:t>
+      </w:r>
+      <w:r>
+        <w:t xml:space="preserve"> was then mapped to see the </w:t>
+      </w:r>
+      <w:r>
+        <w:lastRenderedPageBreak/>
+        <w:t>distribution of data points.</w:t>
+      </w:r>
+      <w:r>
+        <w:rPr>
+          <w:noProof/>
+          <w:lang w:eastAsia="en-IN"/>
+        </w:rPr>
+        <w:drawing>
+          <wp:inline distT="0" distB="0" distL="0" distR="0" wp14:anchorId="35BEDE21" wp14:editId="765C73EC">
+            <wp:extent cx="4267200" cy="4162425"/>
+            <wp:effectExtent l="0" t="0" r="0" b="9525"/>
+            <wp:docPr id="8" name="Picture 8"/>
+            <wp:cNvGraphicFramePr>
+              <a:graphicFrameLocks xmlns:a="http://schemas.openxmlformats.org/drawingml/2006/main" noChangeAspect="1"/>
+            </wp:cNvGraphicFramePr>
+            <a:graphic xmlns:a="http://schemas.openxmlformats.org/drawingml/2006/main">
+              <a:graphicData uri="http://schemas.openxmlformats.org/drawingml/2006/picture">
+                <pic:pic xmlns:pic="http://schemas.openxmlformats.org/drawingml/2006/picture">
+                  <pic:nvPicPr>
+                    <pic:cNvPr id="0" name="mapallfin1.JPG"/>
+                    <pic:cNvPicPr/>
+                  </pic:nvPicPr>
+                  <pic:blipFill>
+                    <a:blip r:embed="rId13">
+                      <a:extLst>
+                        <a:ext uri="{28A0092B-C50C-407E-A947-70E740481C1C}">
+                          <a14:useLocalDpi xmlns:a14="http://schemas.microsoft.com/office/drawing/2010/main" val="0"/>
+                        </a:ext>
+                      </a:extLst>
+                    </a:blip>
+                    <a:stretch>
+                      <a:fillRect/>
+                    </a:stretch>
+                  </pic:blipFill>
+                  <pic:spPr>
+                    <a:xfrm>
+                      <a:off x="0" y="0"/>
+                      <a:ext cx="4267200" cy="4162425"/>
+                    </a:xfrm>
+                    <a:prstGeom prst="rect">
+                      <a:avLst/>
+                    </a:prstGeom>
+                  </pic:spPr>
+                </pic:pic>
+              </a:graphicData>
+            </a:graphic>
+          </wp:inline>
+        </w:drawing>
+      </w:r>
+    </w:p>
+    <w:p>
+      <w:pPr>
+        <w:pStyle w:val="Caption"/>
+      </w:pPr>
+      <w:r>
+        <w:t xml:space="preserve">Figure </w:t>
+      </w:r>
+      <w:fldSimple w:instr=" SEQ Figure \* ARABIC ">
+        <w:r>
+          <w:rPr>
+            <w:noProof/>
+          </w:rPr>
+          <w:t>7</w:t>
+        </w:r>
+      </w:fldSimple>
+      <w:r>
+        <w:t>- Map of Bengaluru with all the purported base stations mapped out</w:t>
+      </w:r>
+      <w:r>
+        <w:t xml:space="preserve"> ( </w:t>
+      </w:r>
+      <w:r>
+        <w:rPr>
+          <w:i/>
+        </w:rPr>
+        <w:t>df_final1</w:t>
+      </w:r>
+      <w:r>
+        <w:t>)</w:t>
+      </w:r>
+    </w:p>
+    <w:p>
+      <w:r>
+        <w:t xml:space="preserve">    </w:t>
+      </w:r>
+    </w:p>
+    <w:p>
+      <w:pPr>
+        <w:pStyle w:val="Heading1"/>
+        <w:numPr>
+          <w:ilvl w:val="0"/>
+          <w:numId w:val="3"/>
+        </w:numPr>
+      </w:pPr>
+      <w:r>
+        <w:t>Results</w:t>
+      </w:r>
+    </w:p>
+    <w:p>
+      <w:r>
+        <w:t xml:space="preserve">The </w:t>
+      </w:r>
+      <w:proofErr w:type="spellStart"/>
+      <w:r>
+        <w:t>dataframe</w:t>
+      </w:r>
+      <w:proofErr w:type="spellEnd"/>
+      <w:r>
+        <w:t xml:space="preserve"> obtained above, on mapping showed that some of the data points are overlapping and there are data points which are too close. </w:t>
+      </w:r>
+      <w:r>
+        <w:t xml:space="preserve">On using the </w:t>
+      </w:r>
+      <w:r>
+        <w:rPr>
+          <w:i/>
+        </w:rPr>
+        <w:t>get</w:t>
+      </w:r>
+      <w:r>
+        <w:rPr>
+          <w:i/>
+        </w:rPr>
+        <w:t>_</w:t>
+      </w:r>
+      <w:proofErr w:type="gramStart"/>
+      <w:r>
+        <w:rPr>
+          <w:i/>
+        </w:rPr>
+        <w:t xml:space="preserve">distance  </w:t>
+      </w:r>
+      <w:r>
+        <w:t>and</w:t>
+      </w:r>
+      <w:proofErr w:type="gramEnd"/>
+      <w:r>
+        <w:t xml:space="preserve"> then </w:t>
+      </w:r>
+      <w:r>
+        <w:rPr>
+          <w:i/>
+        </w:rPr>
+        <w:t xml:space="preserve">get_stats </w:t>
+      </w:r>
+      <w:r>
+        <w:t xml:space="preserve">on </w:t>
+      </w:r>
+      <w:r>
+        <w:rPr>
+          <w:i/>
+        </w:rPr>
+        <w:t>df_final1</w:t>
+      </w:r>
+      <w:r>
+        <w:t>,</w:t>
+      </w:r>
+      <w:r>
+        <w:rPr>
+          <w:i/>
+        </w:rPr>
+        <w:t xml:space="preserve"> </w:t>
+      </w:r>
+      <w:r>
+        <w:rPr>
+          <w:i/>
+        </w:rPr>
+        <w:t xml:space="preserve"> </w:t>
+      </w:r>
+      <w:r>
+        <w:t>I got the following results:</w:t>
+      </w:r>
+    </w:p>
+    <w:p>
+      <w:r>
+        <w:rPr>
+          <w:noProof/>
+          <w:lang w:eastAsia="en-IN"/>
+        </w:rPr>
+        <w:drawing>
+          <wp:inline distT="0" distB="0" distL="0" distR="0">
+            <wp:extent cx="2695575" cy="561975"/>
+            <wp:effectExtent l="0" t="0" r="9525" b="9525"/>
+            <wp:docPr id="9" name="Picture 9"/>
+            <wp:cNvGraphicFramePr>
+              <a:graphicFrameLocks xmlns:a="http://schemas.openxmlformats.org/drawingml/2006/main" noChangeAspect="1"/>
+            </wp:cNvGraphicFramePr>
+            <a:graphic xmlns:a="http://schemas.openxmlformats.org/drawingml/2006/main">
+              <a:graphicData uri="http://schemas.openxmlformats.org/drawingml/2006/picture">
+                <pic:pic xmlns:pic="http://schemas.openxmlformats.org/drawingml/2006/picture">
+                  <pic:nvPicPr>
+                    <pic:cNvPr id="0" name="statsfin1.JPG"/>
+                    <pic:cNvPicPr/>
+                  </pic:nvPicPr>
+                  <pic:blipFill>
+                    <a:blip r:embed="rId14">
+                      <a:extLst>
+                        <a:ext uri="{28A0092B-C50C-407E-A947-70E740481C1C}">
+                          <a14:useLocalDpi xmlns:a14="http://schemas.microsoft.com/office/drawing/2010/main" val="0"/>
+                        </a:ext>
+                      </a:extLst>
+                    </a:blip>
+                    <a:stretch>
+                      <a:fillRect/>
+                    </a:stretch>
+                  </pic:blipFill>
+                  <pic:spPr>
+                    <a:xfrm>
+                      <a:off x="0" y="0"/>
+                      <a:ext cx="2695575" cy="561975"/>
+                    </a:xfrm>
+                    <a:prstGeom prst="rect">
+                      <a:avLst/>
+                    </a:prstGeom>
+                  </pic:spPr>
+                </pic:pic>
+              </a:graphicData>
+            </a:graphic>
+          </wp:inline>
+        </w:drawing>
+      </w:r>
+    </w:p>
+    <w:p>
+      <w:r>
+        <w:t>That the minimum distance was zero indicated that there were some duplications among the locations. Also, some of the locations were too c</w:t>
+      </w:r>
+      <w:r>
+        <w:t>lose to each other. On using</w:t>
+      </w:r>
+      <w:r>
+        <w:t xml:space="preserve"> </w:t>
+      </w:r>
+      <w:r>
+        <w:rPr>
+          <w:i/>
+        </w:rPr>
+        <w:t xml:space="preserve">dataframe.nunique </w:t>
+      </w:r>
+      <w:r>
+        <w:t>function, the duplicate locations were found.</w:t>
+      </w:r>
+    </w:p>
+    <w:p>
+      <w:pPr>
+        <w:rPr>
+          <w:i/>
+        </w:rPr>
+      </w:pPr>
+      <w:r>
+        <w:t xml:space="preserve">Hence, to have an even distribution of base stations, I removed all duplicate locations </w:t>
+      </w:r>
+      <w:r>
+        <w:t xml:space="preserve">using </w:t>
+      </w:r>
+      <w:r>
+        <w:rPr>
+          <w:i/>
+        </w:rPr>
+        <w:t>dataframe.duplicated</w:t>
+      </w:r>
+      <w:r>
+        <w:t xml:space="preserve"> method. The</w:t>
+      </w:r>
+      <w:r>
+        <w:t xml:space="preserve"> locations which are too close to each other</w:t>
+      </w:r>
+      <w:r>
+        <w:t xml:space="preserve"> were removed</w:t>
+      </w:r>
+      <w:r>
+        <w:t xml:space="preserve"> by looping over the entire </w:t>
+      </w:r>
+      <w:proofErr w:type="spellStart"/>
+      <w:r>
+        <w:t>dataframe</w:t>
+      </w:r>
+      <w:proofErr w:type="spellEnd"/>
+      <w:r>
+        <w:t xml:space="preserve"> comparing the distance between each point with every other point. </w:t>
+      </w:r>
+      <w:r>
+        <w:t xml:space="preserve">Here I eliminated the points which were closer than 1 kilometre </w:t>
+      </w:r>
+      <w:proofErr w:type="spellStart"/>
+      <w:r>
+        <w:t>i.e</w:t>
+      </w:r>
+      <w:proofErr w:type="spellEnd"/>
+      <w:r>
+        <w:t xml:space="preserve">, if two points were closer than 1 km, one of the points was dropped and the other was </w:t>
+      </w:r>
+      <w:r>
+        <w:t xml:space="preserve">kept. They were put into a </w:t>
+      </w:r>
+      <w:proofErr w:type="spellStart"/>
+      <w:r>
+        <w:t>dataframe</w:t>
+      </w:r>
+      <w:proofErr w:type="gramStart"/>
+      <w:r>
+        <w:t>,</w:t>
+      </w:r>
+      <w:r>
+        <w:rPr>
+          <w:i/>
+        </w:rPr>
+        <w:t>df</w:t>
+      </w:r>
+      <w:proofErr w:type="gramEnd"/>
+      <w:r>
+        <w:rPr>
+          <w:i/>
+        </w:rPr>
+        <w:t>_final</w:t>
+      </w:r>
+      <w:proofErr w:type="spellEnd"/>
+    </w:p>
+    <w:p>
+      <w:pPr>
+        <w:keepNext/>
+      </w:pPr>
+      <w:r>
+        <w:rPr>
+          <w:i/>
+          <w:noProof/>
+          <w:lang w:eastAsia="en-IN"/>
+        </w:rPr>
+        <w:lastRenderedPageBreak/>
+        <w:drawing>
+          <wp:inline distT="0" distB="0" distL="0" distR="0" wp14:anchorId="16F82075" wp14:editId="4801DBC1">
+            <wp:extent cx="5067300" cy="1514475"/>
+            <wp:effectExtent l="0" t="0" r="0" b="9525"/>
+            <wp:docPr id="12" name="Picture 12"/>
+            <wp:cNvGraphicFramePr>
+              <a:graphicFrameLocks xmlns:a="http://schemas.openxmlformats.org/drawingml/2006/main" noChangeAspect="1"/>
+            </wp:cNvGraphicFramePr>
+            <a:graphic xmlns:a="http://schemas.openxmlformats.org/drawingml/2006/main">
+              <a:graphicData uri="http://schemas.openxmlformats.org/drawingml/2006/picture">
+                <pic:pic xmlns:pic="http://schemas.openxmlformats.org/drawingml/2006/picture">
+                  <pic:nvPicPr>
+                    <pic:cNvPr id="0" name="dffinal.JPG"/>
+                    <pic:cNvPicPr/>
+                  </pic:nvPicPr>
+                  <pic:blipFill>
+                    <a:blip r:embed="rId15">
+                      <a:extLst>
+                        <a:ext uri="{28A0092B-C50C-407E-A947-70E740481C1C}">
+                          <a14:useLocalDpi xmlns:a14="http://schemas.microsoft.com/office/drawing/2010/main" val="0"/>
+                        </a:ext>
+                      </a:extLst>
+                    </a:blip>
+                    <a:stretch>
+                      <a:fillRect/>
+                    </a:stretch>
+                  </pic:blipFill>
+                  <pic:spPr>
+                    <a:xfrm>
+                      <a:off x="0" y="0"/>
+                      <a:ext cx="5067300" cy="1514475"/>
+                    </a:xfrm>
+                    <a:prstGeom prst="rect">
+                      <a:avLst/>
+                    </a:prstGeom>
+                  </pic:spPr>
+                </pic:pic>
+              </a:graphicData>
+            </a:graphic>
+          </wp:inline>
+        </w:drawing>
+      </w:r>
+    </w:p>
+    <w:p>
+      <w:pPr>
+        <w:pStyle w:val="Caption"/>
+        <w:rPr>
+          <w:i/>
+        </w:rPr>
+      </w:pPr>
+      <w:r>
+        <w:t xml:space="preserve">Figure </w:t>
+      </w:r>
+      <w:r>
+        <w:fldChar w:fldCharType="begin"/>
+      </w:r>
+      <w:r>
+        <w:instrText xml:space="preserve"> SEQ Figure \* ARABIC </w:instrText>
+      </w:r>
+      <w:r>
+        <w:fldChar w:fldCharType="separate"/>
+      </w:r>
+      <w:r>
+        <w:rPr>
+          <w:noProof/>
+        </w:rPr>
+        <w:t>8</w:t>
+      </w:r>
+      <w:r>
+        <w:rPr>
+          <w:noProof/>
+        </w:rPr>
+        <w:fldChar w:fldCharType="end"/>
+      </w:r>
+      <w:r>
+        <w:t xml:space="preserve">- The first 5 rows of </w:t>
+      </w:r>
+      <w:r>
+        <w:rPr>
+          <w:i/>
+        </w:rPr>
+        <w:t>df_final</w:t>
+      </w:r>
+      <w:r>
+        <w:t xml:space="preserve"> showing the address of base stations, their co-ordinates and </w:t>
+      </w:r>
+      <w:proofErr w:type="spellStart"/>
+      <w:r>
+        <w:t>pincodes</w:t>
+      </w:r>
+      <w:proofErr w:type="spellEnd"/>
+    </w:p>
+    <w:p>
+      <w:pPr>
+        <w:keepNext/>
+      </w:pPr>
+      <w:r>
+        <w:rPr>
+          <w:noProof/>
+          <w:lang w:eastAsia="en-IN"/>
+        </w:rPr>
+        <w:drawing>
+          <wp:inline distT="0" distB="0" distL="0" distR="0" wp14:anchorId="659F0B41" wp14:editId="217FAF38">
+            <wp:extent cx="4333875" cy="4067175"/>
+            <wp:effectExtent l="0" t="0" r="9525" b="9525"/>
+            <wp:docPr id="10" name="Picture 10"/>
+            <wp:cNvGraphicFramePr>
+              <a:graphicFrameLocks xmlns:a="http://schemas.openxmlformats.org/drawingml/2006/main" noChangeAspect="1"/>
+            </wp:cNvGraphicFramePr>
+            <a:graphic xmlns:a="http://schemas.openxmlformats.org/drawingml/2006/main">
+              <a:graphicData uri="http://schemas.openxmlformats.org/drawingml/2006/picture">
+                <pic:pic xmlns:pic="http://schemas.openxmlformats.org/drawingml/2006/picture">
+                  <pic:nvPicPr>
+                    <pic:cNvPr id="0" name="mapallfinal.JPG"/>
+                    <pic:cNvPicPr/>
+                  </pic:nvPicPr>
+                  <pic:blipFill>
+                    <a:blip r:embed="rId16">
+                      <a:extLst>
+                        <a:ext uri="{28A0092B-C50C-407E-A947-70E740481C1C}">
+                          <a14:useLocalDpi xmlns:a14="http://schemas.microsoft.com/office/drawing/2010/main" val="0"/>
+                        </a:ext>
+                      </a:extLst>
+                    </a:blip>
+                    <a:stretch>
+                      <a:fillRect/>
+                    </a:stretch>
+                  </pic:blipFill>
+                  <pic:spPr>
+                    <a:xfrm>
+                      <a:off x="0" y="0"/>
+                      <a:ext cx="4333875" cy="4067175"/>
+                    </a:xfrm>
+                    <a:prstGeom prst="rect">
+                      <a:avLst/>
+                    </a:prstGeom>
+                  </pic:spPr>
+                </pic:pic>
+              </a:graphicData>
+            </a:graphic>
+          </wp:inline>
+        </w:drawing>
+      </w:r>
+    </w:p>
+    <w:p>
+      <w:pPr>
+        <w:pStyle w:val="Caption"/>
+      </w:pPr>
+      <w:r>
+        <w:t xml:space="preserve">Figure </w:t>
+      </w:r>
+      <w:fldSimple w:instr=" SEQ Figure \* ARABIC ">
+        <w:r>
+          <w:rPr>
+            <w:noProof/>
+          </w:rPr>
+          <w:t>9</w:t>
+        </w:r>
+      </w:fldSimple>
+      <w:r>
+        <w:t xml:space="preserve">- Map of Bengaluru with purported base </w:t>
+      </w:r>
+      <w:r>
+        <w:t>stations (</w:t>
+      </w:r>
+      <w:r>
+        <w:rPr>
+          <w:i/>
+        </w:rPr>
+        <w:t>df_final</w:t>
+      </w:r>
+      <w:r>
+        <w:t>)</w:t>
+      </w:r>
+    </w:p>
+    <w:p>
+      <w:r>
+        <w:t xml:space="preserve">  </w:t>
+      </w:r>
+      <w:r>
+        <w:t>Now that the final set of base stations was obtained, I looked at th</w:t>
+      </w:r>
+      <w:r>
+        <w:t xml:space="preserve">e distribution of distances and stats for </w:t>
+      </w:r>
+      <w:r>
+        <w:rPr>
+          <w:i/>
+        </w:rPr>
+        <w:t>df_final</w:t>
+      </w:r>
+      <w:r>
+        <w:t>.</w:t>
+      </w:r>
+    </w:p>
+    <w:p>
+      <w:r>
+        <w:rPr>
+          <w:noProof/>
+          <w:lang w:eastAsia="en-IN"/>
+        </w:rPr>
+        <w:lastRenderedPageBreak/>
+        <w:t xml:space="preserve"> </w:t>
+      </w:r>
+      <w:r>
+        <w:rPr>
+          <w:noProof/>
+          <w:lang w:eastAsia="en-IN"/>
+        </w:rPr>
+        <w:drawing>
+          <wp:inline distT="0" distB="0" distL="0" distR="0" wp14:anchorId="63E6EC1A" wp14:editId="2CFC9E6D">
+            <wp:extent cx="3583387" cy="2541281"/>
+            <wp:effectExtent l="0" t="0" r="0" b="0"/>
+            <wp:docPr id="3" name="Picture 3"/>
+            <wp:cNvGraphicFramePr>
+              <a:graphicFrameLocks xmlns:a="http://schemas.openxmlformats.org/drawingml/2006/main" noChangeAspect="1"/>
+            </wp:cNvGraphicFramePr>
+            <a:graphic xmlns:a="http://schemas.openxmlformats.org/drawingml/2006/main">
+              <a:graphicData uri="http://schemas.openxmlformats.org/drawingml/2006/picture">
+                <pic:pic xmlns:pic="http://schemas.openxmlformats.org/drawingml/2006/picture">
+                  <pic:nvPicPr>
+                    <pic:cNvPr id="0" name="Bsestn.png"/>
+                    <pic:cNvPicPr/>
+                  </pic:nvPicPr>
+                  <pic:blipFill>
+                    <a:blip r:embed="rId17">
+                      <a:extLst>
+                        <a:ext uri="{28A0092B-C50C-407E-A947-70E740481C1C}">
+                          <a14:useLocalDpi xmlns:a14="http://schemas.microsoft.com/office/drawing/2010/main" val="0"/>
+                        </a:ext>
+                      </a:extLst>
+                    </a:blip>
+                    <a:stretch>
+                      <a:fillRect/>
+                    </a:stretch>
+                  </pic:blipFill>
+                  <pic:spPr>
+                    <a:xfrm>
+                      <a:off x="0" y="0"/>
+                      <a:ext cx="3581919" cy="2540240"/>
+                    </a:xfrm>
+                    <a:prstGeom prst="rect">
+                      <a:avLst/>
+                    </a:prstGeom>
+                  </pic:spPr>
+                </pic:pic>
+              </a:graphicData>
+            </a:graphic>
+          </wp:inline>
+        </w:drawing>
+      </w:r>
+    </w:p>
+    <w:p>
+      <w:pPr>
+        <w:keepNext/>
+      </w:pPr>
+    </w:p>
+    <w:p>
+      <w:pPr>
+        <w:pStyle w:val="Caption"/>
+      </w:pPr>
+      <w:r>
+        <w:t xml:space="preserve">Figure </w:t>
+      </w:r>
+      <w:r>
+        <w:fldChar w:fldCharType="begin"/>
+      </w:r>
+      <w:r>
+        <w:instrText xml:space="preserve"> SEQ Figure \* ARABIC </w:instrText>
+      </w:r>
+      <w:r>
+        <w:fldChar w:fldCharType="separate"/>
+      </w:r>
+      <w:r>
+        <w:rPr>
+          <w:noProof/>
+        </w:rPr>
+        <w:t>10</w:t>
+      </w:r>
+      <w:r>
+        <w:rPr>
+          <w:noProof/>
+        </w:rPr>
+        <w:fldChar w:fldCharType="end"/>
+      </w:r>
+      <w:r>
+        <w:t>-Histogram showing distance between base stations</w:t>
+      </w:r>
+    </w:p>
+    <w:p>
+      <w:r>
+        <w:t xml:space="preserve">  </w:t>
+      </w:r>
+    </w:p>
+    <w:p>
+      <w:r>
+        <w:rPr>
+          <w:noProof/>
+          <w:lang w:eastAsia="en-IN"/>
+        </w:rPr>
+        <w:drawing>
+          <wp:inline distT="0" distB="0" distL="0" distR="0" wp14:anchorId="5231F996" wp14:editId="6240C0B6">
+            <wp:extent cx="2533650" cy="533400"/>
+            <wp:effectExtent l="0" t="0" r="0" b="0"/>
+            <wp:docPr id="11" name="Picture 11"/>
+            <wp:cNvGraphicFramePr>
+              <a:graphicFrameLocks xmlns:a="http://schemas.openxmlformats.org/drawingml/2006/main" noChangeAspect="1"/>
+            </wp:cNvGraphicFramePr>
+            <a:graphic xmlns:a="http://schemas.openxmlformats.org/drawingml/2006/main">
+              <a:graphicData uri="http://schemas.openxmlformats.org/drawingml/2006/picture">
+                <pic:pic xmlns:pic="http://schemas.openxmlformats.org/drawingml/2006/picture">
+                  <pic:nvPicPr>
+                    <pic:cNvPr id="0" name="statsfin.JPG"/>
+                    <pic:cNvPicPr/>
+                  </pic:nvPicPr>
+                  <pic:blipFill>
+                    <a:blip r:embed="rId18">
+                      <a:extLst>
+                        <a:ext uri="{28A0092B-C50C-407E-A947-70E740481C1C}">
+                          <a14:useLocalDpi xmlns:a14="http://schemas.microsoft.com/office/drawing/2010/main" val="0"/>
+                        </a:ext>
+                      </a:extLst>
+                    </a:blip>
+                    <a:stretch>
+                      <a:fillRect/>
+                    </a:stretch>
+                  </pic:blipFill>
+                  <pic:spPr>
+                    <a:xfrm>
+                      <a:off x="0" y="0"/>
+                      <a:ext cx="2533650" cy="533400"/>
+                    </a:xfrm>
+                    <a:prstGeom prst="rect">
+                      <a:avLst/>
+                    </a:prstGeom>
+                  </pic:spPr>
+                </pic:pic>
+              </a:graphicData>
+            </a:graphic>
+          </wp:inline>
+        </w:drawing>
+      </w:r>
+    </w:p>
+    <w:p>
+      <w:r>
+        <w:t xml:space="preserve">        </w:t>
+      </w:r>
+    </w:p>
+    <w:p>
+      <w:pPr>
+        <w:rPr>
+          <w:i/>
+        </w:rPr>
+      </w:pPr>
+      <w:r>
+        <w:t xml:space="preserve">As can be seen, the average distance in between the base stations is 11.49 km and the maximum distance is 30 km. Then, I created a boxplot using </w:t>
+      </w:r>
+      <w:proofErr w:type="spellStart"/>
+      <w:r>
+        <w:t>using</w:t>
+      </w:r>
+      <w:proofErr w:type="spellEnd"/>
+      <w:r>
+        <w:t xml:space="preserve"> the data obtained from </w:t>
+      </w:r>
+      <w:proofErr w:type="spellStart"/>
+      <w:r>
+        <w:rPr>
+          <w:i/>
+        </w:rPr>
+        <w:t>get_dist</w:t>
+      </w:r>
+      <w:proofErr w:type="spellEnd"/>
+      <w:r>
+        <w:rPr>
+          <w:i/>
+        </w:rPr>
+        <w:t>:</w:t>
+      </w:r>
+    </w:p>
+    <w:p>
+      <w:pPr>
+        <w:keepNext/>
+      </w:pPr>
+      <w:r>
+        <w:rPr>
+          <w:noProof/>
+          <w:lang w:eastAsia="en-IN"/>
+        </w:rPr>
+        <w:drawing>
+          <wp:inline distT="0" distB="0" distL="0" distR="0" wp14:anchorId="49372951" wp14:editId="6438E110">
+            <wp:extent cx="4428692" cy="3028950"/>
+            <wp:effectExtent l="0" t="0" r="0" b="0"/>
+            <wp:docPr id="13" name="Picture 13"/>
+            <wp:cNvGraphicFramePr>
+              <a:graphicFrameLocks xmlns:a="http://schemas.openxmlformats.org/drawingml/2006/main" noChangeAspect="1"/>
+            </wp:cNvGraphicFramePr>
+            <a:graphic xmlns:a="http://schemas.openxmlformats.org/drawingml/2006/main">
+              <a:graphicData uri="http://schemas.openxmlformats.org/drawingml/2006/picture">
+                <pic:pic xmlns:pic="http://schemas.openxmlformats.org/drawingml/2006/picture">
+                  <pic:nvPicPr>
+                    <pic:cNvPr id="0" name="boxplotfin.png"/>
+                    <pic:cNvPicPr/>
+                  </pic:nvPicPr>
+                  <pic:blipFill>
+                    <a:blip r:embed="rId19">
+                      <a:extLst>
+                        <a:ext uri="{28A0092B-C50C-407E-A947-70E740481C1C}">
+                          <a14:useLocalDpi xmlns:a14="http://schemas.microsoft.com/office/drawing/2010/main" val="0"/>
+                        </a:ext>
+                      </a:extLst>
+                    </a:blip>
+                    <a:stretch>
+                      <a:fillRect/>
+                    </a:stretch>
+                  </pic:blipFill>
+                  <pic:spPr>
+                    <a:xfrm>
+                      <a:off x="0" y="0"/>
+                      <a:ext cx="4429701" cy="3029640"/>
+                    </a:xfrm>
+                    <a:prstGeom prst="rect">
+                      <a:avLst/>
+                    </a:prstGeom>
+                  </pic:spPr>
+                </pic:pic>
+              </a:graphicData>
+            </a:graphic>
+          </wp:inline>
+        </w:drawing>
+      </w:r>
+    </w:p>
+    <w:p>
+      <w:pPr>
+        <w:pStyle w:val="Caption"/>
+      </w:pPr>
+      <w:r>
+        <w:t xml:space="preserve">Figure </w:t>
+      </w:r>
+      <w:r>
+        <w:fldChar w:fldCharType="begin"/>
+      </w:r>
+      <w:r>
+        <w:instrText xml:space="preserve"> SEQ Figure \* ARABIC </w:instrText>
+      </w:r>
+      <w:r>
+        <w:fldChar w:fldCharType="separate"/>
+      </w:r>
+      <w:r>
+        <w:rPr>
+          <w:noProof/>
+        </w:rPr>
+        <w:t>11</w:t>
+      </w:r>
+      <w:r>
+        <w:rPr>
+          <w:noProof/>
+        </w:rPr>
+        <w:fldChar w:fldCharType="end"/>
+      </w:r>
+      <w:r>
+        <w:t>- Boxplot of Base Stations Distance</w:t>
+      </w:r>
+    </w:p>
+    <w:p>
+      <w:r>
+        <w:lastRenderedPageBreak/>
+        <w:t>From the boxplot, it could be seen that most of the distances (75%) were below 16.56 km. A quarter of the distances were below 6.96 km and the median distance was 11.49 km.</w:t>
+      </w:r>
+    </w:p>
+    <w:p>
+      <w:r>
+        <w:t xml:space="preserve">Then, I went on to look at the number of base stations per </w:t>
+      </w:r>
+      <w:proofErr w:type="spellStart"/>
+      <w:r>
+        <w:t>pincode</w:t>
+      </w:r>
+      <w:proofErr w:type="spellEnd"/>
+      <w:r>
+        <w:t xml:space="preserve">. I grouped </w:t>
+      </w:r>
+      <w:proofErr w:type="spellStart"/>
+      <w:r>
+        <w:rPr>
+          <w:i/>
+        </w:rPr>
+        <w:t>df_</w:t>
+      </w:r>
+      <w:proofErr w:type="gramStart"/>
+      <w:r>
+        <w:rPr>
+          <w:i/>
+        </w:rPr>
+        <w:t>final</w:t>
+      </w:r>
+      <w:proofErr w:type="spellEnd"/>
+      <w:r>
+        <w:rPr>
+          <w:i/>
+        </w:rPr>
+        <w:t xml:space="preserve"> </w:t>
+      </w:r>
+      <w:r>
+        <w:t xml:space="preserve"> by</w:t>
+      </w:r>
+      <w:proofErr w:type="gramEnd"/>
+      <w:r>
+        <w:t xml:space="preserve"> </w:t>
+      </w:r>
+      <w:proofErr w:type="spellStart"/>
+      <w:r>
+        <w:t>pincode</w:t>
+      </w:r>
+      <w:proofErr w:type="spellEnd"/>
+      <w:r>
+        <w:t xml:space="preserve"> and made a bar chart of the results:</w:t>
+      </w:r>
+    </w:p>
+    <w:p>
+      <w:pPr>
+        <w:keepNext/>
+      </w:pPr>
+      <w:r>
+        <w:rPr>
+          <w:noProof/>
+          <w:lang w:eastAsia="en-IN"/>
+        </w:rPr>
+        <w:drawing>
+          <wp:inline distT="0" distB="0" distL="0" distR="0" wp14:anchorId="5C2623E6" wp14:editId="3E3C1B0D">
+            <wp:extent cx="4848225" cy="3279336"/>
+            <wp:effectExtent l="0" t="0" r="0" b="0"/>
+            <wp:docPr id="14" name="Picture 14"/>
+            <wp:cNvGraphicFramePr>
+              <a:graphicFrameLocks xmlns:a="http://schemas.openxmlformats.org/drawingml/2006/main" noChangeAspect="1"/>
+            </wp:cNvGraphicFramePr>
+            <a:graphic xmlns:a="http://schemas.openxmlformats.org/drawingml/2006/main">
+              <a:graphicData uri="http://schemas.openxmlformats.org/drawingml/2006/picture">
+                <pic:pic xmlns:pic="http://schemas.openxmlformats.org/drawingml/2006/picture">
+                  <pic:nvPicPr>
+                    <pic:cNvPr id="0" name="barchartfin.png"/>
+                    <pic:cNvPicPr/>
+                  </pic:nvPicPr>
+                  <pic:blipFill>
+                    <a:blip r:embed="rId20">
+                      <a:extLst>
+                        <a:ext uri="{28A0092B-C50C-407E-A947-70E740481C1C}">
+                          <a14:useLocalDpi xmlns:a14="http://schemas.microsoft.com/office/drawing/2010/main" val="0"/>
+                        </a:ext>
+                      </a:extLst>
+                    </a:blip>
+                    <a:stretch>
+                      <a:fillRect/>
+                    </a:stretch>
+                  </pic:blipFill>
+                  <pic:spPr>
+                    <a:xfrm>
+                      <a:off x="0" y="0"/>
+                      <a:ext cx="4849329" cy="3280083"/>
+                    </a:xfrm>
+                    <a:prstGeom prst="rect">
+                      <a:avLst/>
+                    </a:prstGeom>
+                  </pic:spPr>
+                </pic:pic>
+              </a:graphicData>
+            </a:graphic>
+          </wp:inline>
+        </w:drawing>
+      </w:r>
+    </w:p>
+    <w:p>
+      <w:pPr>
+        <w:pStyle w:val="Caption"/>
+      </w:pPr>
+      <w:r>
+        <w:t xml:space="preserve">Figure </w:t>
+      </w:r>
+      <w:r>
+        <w:fldChar w:fldCharType="begin"/>
+      </w:r>
+      <w:r>
+        <w:instrText xml:space="preserve"> SEQ Figure \* ARABIC </w:instrText>
+      </w:r>
+      <w:r>
+        <w:fldChar w:fldCharType="separate"/>
+      </w:r>
+      <w:r>
+        <w:rPr>
+          <w:noProof/>
+        </w:rPr>
+        <w:t>12</w:t>
+      </w:r>
+      <w:r>
+        <w:rPr>
+          <w:noProof/>
+        </w:rPr>
+        <w:fldChar w:fldCharType="end"/>
+      </w:r>
+      <w:r>
+        <w:t xml:space="preserve">- </w:t>
+      </w:r>
+      <w:proofErr w:type="spellStart"/>
+      <w:r>
+        <w:t>Barchart</w:t>
+      </w:r>
+      <w:proofErr w:type="spellEnd"/>
+      <w:r>
+        <w:t xml:space="preserve"> of No. of Base Stations </w:t>
+      </w:r>
+      <w:proofErr w:type="gramStart"/>
+      <w:r>
+        <w:t>Per</w:t>
+      </w:r>
+      <w:proofErr w:type="gramEnd"/>
+      <w:r>
+        <w:t xml:space="preserve"> </w:t>
+      </w:r>
+      <w:proofErr w:type="spellStart"/>
+      <w:r>
+        <w:t>Pincode</w:t>
+      </w:r>
+      <w:proofErr w:type="spellEnd"/>
+    </w:p>
+    <w:p>
+      <w:r>
+        <w:t xml:space="preserve">From the grouped data, it was seen that there were 3 </w:t>
+      </w:r>
+      <w:proofErr w:type="spellStart"/>
+      <w:r>
+        <w:t>pincodes</w:t>
+      </w:r>
+      <w:proofErr w:type="spellEnd"/>
+      <w:r>
+        <w:t xml:space="preserve"> which had the maximum number of base stations, 9, as can be seen in the bar chart above. The average number of base stations per </w:t>
+      </w:r>
+      <w:proofErr w:type="spellStart"/>
+      <w:r>
+        <w:t>pincode</w:t>
+      </w:r>
+      <w:proofErr w:type="spellEnd"/>
+      <w:r>
+        <w:t xml:space="preserve"> was found to be 5.56.</w:t>
+      </w:r>
+    </w:p>
+    <w:p/>
+    <w:p>
+      <w:r>
+        <w:t xml:space="preserve">    </w:t>
+      </w:r>
+    </w:p>
+    <w:p>
+      <w:pPr>
+        <w:pStyle w:val="Heading1"/>
+        <w:numPr>
+          <w:ilvl w:val="0"/>
+          <w:numId w:val="3"/>
+        </w:numPr>
+      </w:pPr>
+      <w:r>
+        <w:t>Discussion</w:t>
+      </w:r>
+    </w:p>
+    <w:p>
+      <w:r>
+        <w:t>From the results obtained, it was seen that most of the</w:t>
+      </w:r>
+      <w:r>
+        <w:t xml:space="preserve"> base </w:t>
+      </w:r>
+      <w:r>
+        <w:t>stations (</w:t>
+      </w:r>
+      <w:r>
+        <w:t xml:space="preserve">75%) were within approximately 17 km of each other and 50% of them were within 11.5 km of each </w:t>
+      </w:r>
+      <w:r>
+        <w:t>other. The maximum distance between the base stations was found to be 30km. This indicated that most of the base stations were within a 30 km area, while the whole city of Bengaluru spans a distance of 50 km. The span of the distance was limited due to the criteria chosen while conducting K</w:t>
+      </w:r>
+      <w:r>
+        <w:t>-</w:t>
+      </w:r>
+      <w:r>
+        <w:t xml:space="preserve">means clustering where only </w:t>
+      </w:r>
+      <w:proofErr w:type="spellStart"/>
+      <w:r>
+        <w:t>pincodes</w:t>
+      </w:r>
+      <w:proofErr w:type="spellEnd"/>
+      <w:r>
+        <w:t xml:space="preserve"> which had more than 20 transit points were chosen for </w:t>
+      </w:r>
+      <w:r>
+        <w:t>clustering with K</w:t>
+      </w:r>
+      <w:r>
+        <w:t>-</w:t>
+      </w:r>
+      <w:r>
+        <w:t xml:space="preserve">means, leading to only getting 19 of the total 99 </w:t>
+      </w:r>
+      <w:r>
+        <w:t>pin codes</w:t>
+      </w:r>
+      <w:r>
+        <w:t xml:space="preserve"> in the city. As I did this for only a single use case where a person rents a scooter available at a base station close to a transit point to go on their onward journey, this limited the scope of the </w:t>
+      </w:r>
+      <w:r>
+        <w:t xml:space="preserve">problem. The scope could have been widened by using </w:t>
+      </w:r>
+      <w:r>
+        <w:t xml:space="preserve"> </w:t>
+      </w:r>
+      <w:r>
+        <w:t>lower number of transit points for clustering or just by clustering separately for areas with lower transit points and adding it on in the final analysis. Another</w:t>
+      </w:r>
+      <w:r>
+        <w:t xml:space="preserve"> use case which could be explored is in areas where there are fewer transit points</w:t>
+      </w:r>
+      <w:r>
+        <w:t xml:space="preserve"> which might be underserved areas</w:t>
+      </w:r>
+      <w:r>
+        <w:t xml:space="preserve">, which could be </w:t>
+      </w:r>
+      <w:r>
+        <w:lastRenderedPageBreak/>
+        <w:t xml:space="preserve">helped by having base stations at existing transit points or </w:t>
+      </w:r>
+      <w:r>
+        <w:t>other prominent locations in the area, so that such areas could be served.</w:t>
+      </w:r>
+    </w:p>
+    <w:p>
+      <w:r>
+        <w:t>More data could be incorporated into doing the above analysis. While I used just locations of transit points and clustered it based on density, other data like population in the area, use of public transport vs. private transport, availability of public transport in an area</w:t>
+      </w:r>
+      <w:r>
+        <w:t xml:space="preserve">, </w:t>
+      </w:r>
+      <w:r>
+        <w:t xml:space="preserve">Traffic density in an area. </w:t>
+      </w:r>
+      <w:r>
+        <w:t xml:space="preserve">Data like this can be used </w:t>
+      </w:r>
+      <w:r>
+        <w:t>to decide on the minimum distance to be maintained between base stations and how to optimize the base station locations further. More populous areas could be assigned more base stations. Areas where there is higher usage of private transport can have more base stations to serve the last mile transportation needs or shorter distance transportation needs there better. Areas with higher traffic could favour usage of two wheelers due to improved travel times in traffic, where more base stations could be added.</w:t>
+      </w:r>
+    </w:p>
+    <w:p/>
+    <w:p>
+      <w:pPr>
+        <w:pStyle w:val="Heading1"/>
+        <w:numPr>
+          <w:ilvl w:val="0"/>
+          <w:numId w:val="3"/>
+        </w:numPr>
+      </w:pPr>
+      <w:r>
+        <w:t>Conclusion</w:t>
+      </w:r>
+    </w:p>
+    <w:p>
+      <w:r>
+        <w:t xml:space="preserve"> In the above exercise, I </w:t>
+      </w:r>
+      <w:r>
+        <w:t xml:space="preserve">set out to find the locations of base stations to be set up in areas of Bengaluru city based on number of transit points in a particular area by </w:t>
+      </w:r>
+      <w:proofErr w:type="spellStart"/>
+      <w:r>
+        <w:t>pincode</w:t>
+      </w:r>
+      <w:proofErr w:type="spellEnd"/>
+      <w:r>
+        <w:t xml:space="preserve"> and applying K-means clustering to that area individually and then consolidating that data on a citywide </w:t>
+      </w:r>
+      <w:proofErr w:type="spellStart"/>
+      <w:r>
+        <w:t>level.This</w:t>
+      </w:r>
+      <w:proofErr w:type="spellEnd"/>
+      <w:r>
+        <w:t xml:space="preserve"> data could be used with modifications incorporating other data like population in an area, traffic density, use of public transport etc. to get better and more optimized results</w:t>
+      </w:r>
+    </w:p>
+    <w:p>
+      <w:r>
+        <w:t xml:space="preserve">      </w:t>
+      </w:r>
+    </w:p>
     <w:sectPr>
       <w:pgSz w:w="11906" w:h="16838"/>
       <w:pgMar w:top="1440" w:right="1440" w:bottom="1440" w:left="1440" w:header="708" w:footer="708" w:gutter="0"/>
@@ -332,6 +2614,95 @@
 <file path=word/numbering.xml><?xml version="1.0" encoding="utf-8"?>
 <w:numbering xmlns:wpc="http://schemas.microsoft.com/office/word/2010/wordprocessingCanvas" xmlns:mc="http://schemas.openxmlformats.org/markup-compatibility/2006" xmlns:o="urn:schemas-microsoft-com:office:office" xmlns:r="http://schemas.openxmlformats.org/officeDocument/2006/relationships" xmlns:m="http://schemas.openxmlformats.org/officeDocument/2006/math" xmlns:v="urn:schemas-microsoft-com:vml" xmlns:wp14="http://schemas.microsoft.com/office/word/2010/wordprocessingDrawing" xmlns:wp="http://schemas.openxmlformats.org/drawingml/2006/wordprocessingDrawing" xmlns:w10="urn:schemas-microsoft-com:office:word" xmlns:w="http://schemas.openxmlformats.org/wordprocessingml/2006/main" xmlns:w14="http://schemas.microsoft.com/office/word/2010/wordml" xmlns:wpg="http://schemas.microsoft.com/office/word/2010/wordprocessingGroup" xmlns:wpi="http://schemas.microsoft.com/office/word/2010/wordprocessingInk" xmlns:wne="http://schemas.microsoft.com/office/word/2006/wordml" xmlns:wps="http://schemas.microsoft.com/office/word/2010/wordprocessingShape" mc:Ignorable="w14 wp14">
   <w:abstractNum w:abstractNumId="0">
+    <w:nsid w:val="05C6266F"/>
+    <w:multiLevelType w:val="hybridMultilevel"/>
+    <w:tmpl w:val="228CE116"/>
+    <w:lvl w:ilvl="0" w:tplc="7C7C0E9E">
+      <w:start w:val="1"/>
+      <w:numFmt w:val="lowerRoman"/>
+      <w:lvlText w:val="%1)"/>
+      <w:lvlJc w:val="left"/>
+      <w:pPr>
+        <w:ind w:left="1080" w:hanging="720"/>
+      </w:pPr>
+      <w:rPr>
+        <w:rFonts w:hint="default"/>
+      </w:rPr>
+    </w:lvl>
+    <w:lvl w:ilvl="1" w:tplc="40090019" w:tentative="1">
+      <w:start w:val="1"/>
+      <w:numFmt w:val="lowerLetter"/>
+      <w:lvlText w:val="%2."/>
+      <w:lvlJc w:val="left"/>
+      <w:pPr>
+        <w:ind w:left="1440" w:hanging="360"/>
+      </w:pPr>
+    </w:lvl>
+    <w:lvl w:ilvl="2" w:tplc="4009001B" w:tentative="1">
+      <w:start w:val="1"/>
+      <w:numFmt w:val="lowerRoman"/>
+      <w:lvlText w:val="%3."/>
+      <w:lvlJc w:val="right"/>
+      <w:pPr>
+        <w:ind w:left="2160" w:hanging="180"/>
+      </w:pPr>
+    </w:lvl>
+    <w:lvl w:ilvl="3" w:tplc="4009000F" w:tentative="1">
+      <w:start w:val="1"/>
+      <w:numFmt w:val="decimal"/>
+      <w:lvlText w:val="%4."/>
+      <w:lvlJc w:val="left"/>
+      <w:pPr>
+        <w:ind w:left="2880" w:hanging="360"/>
+      </w:pPr>
+    </w:lvl>
+    <w:lvl w:ilvl="4" w:tplc="40090019" w:tentative="1">
+      <w:start w:val="1"/>
+      <w:numFmt w:val="lowerLetter"/>
+      <w:lvlText w:val="%5."/>
+      <w:lvlJc w:val="left"/>
+      <w:pPr>
+        <w:ind w:left="3600" w:hanging="360"/>
+      </w:pPr>
+    </w:lvl>
+    <w:lvl w:ilvl="5" w:tplc="4009001B" w:tentative="1">
+      <w:start w:val="1"/>
+      <w:numFmt w:val="lowerRoman"/>
+      <w:lvlText w:val="%6."/>
+      <w:lvlJc w:val="right"/>
+      <w:pPr>
+        <w:ind w:left="4320" w:hanging="180"/>
+      </w:pPr>
+    </w:lvl>
+    <w:lvl w:ilvl="6" w:tplc="4009000F" w:tentative="1">
+      <w:start w:val="1"/>
+      <w:numFmt w:val="decimal"/>
+      <w:lvlText w:val="%7."/>
+      <w:lvlJc w:val="left"/>
+      <w:pPr>
+        <w:ind w:left="5040" w:hanging="360"/>
+      </w:pPr>
+    </w:lvl>
+    <w:lvl w:ilvl="7" w:tplc="40090019" w:tentative="1">
+      <w:start w:val="1"/>
+      <w:numFmt w:val="lowerLetter"/>
+      <w:lvlText w:val="%8."/>
+      <w:lvlJc w:val="left"/>
+      <w:pPr>
+        <w:ind w:left="5760" w:hanging="360"/>
+      </w:pPr>
+    </w:lvl>
+    <w:lvl w:ilvl="8" w:tplc="4009001B" w:tentative="1">
+      <w:start w:val="1"/>
+      <w:numFmt w:val="lowerRoman"/>
+      <w:lvlText w:val="%9."/>
+      <w:lvlJc w:val="right"/>
+      <w:pPr>
+        <w:ind w:left="6480" w:hanging="180"/>
+      </w:pPr>
+    </w:lvl>
+  </w:abstractNum>
+  <w:abstractNum w:abstractNumId="1">
     <w:nsid w:val="2F8A7E4A"/>
     <w:multiLevelType w:val="multilevel"/>
     <w:tmpl w:val="B87E31AE"/>
@@ -341,7 +2712,7 @@
       <w:lvlText w:val="%1."/>
       <w:lvlJc w:val="left"/>
       <w:pPr>
-        <w:ind w:left="720" w:hanging="360"/>
+        <w:ind w:left="360" w:hanging="360"/>
       </w:pPr>
       <w:rPr>
         <w:rFonts w:hint="default"/>
@@ -452,7 +2823,96 @@
       </w:rPr>
     </w:lvl>
   </w:abstractNum>
-  <w:abstractNum w:abstractNumId="1">
+  <w:abstractNum w:abstractNumId="2">
+    <w:nsid w:val="45BA3315"/>
+    <w:multiLevelType w:val="hybridMultilevel"/>
+    <w:tmpl w:val="228CE116"/>
+    <w:lvl w:ilvl="0" w:tplc="7C7C0E9E">
+      <w:start w:val="1"/>
+      <w:numFmt w:val="lowerRoman"/>
+      <w:lvlText w:val="%1)"/>
+      <w:lvlJc w:val="left"/>
+      <w:pPr>
+        <w:ind w:left="1080" w:hanging="720"/>
+      </w:pPr>
+      <w:rPr>
+        <w:rFonts w:hint="default"/>
+      </w:rPr>
+    </w:lvl>
+    <w:lvl w:ilvl="1" w:tplc="40090019" w:tentative="1">
+      <w:start w:val="1"/>
+      <w:numFmt w:val="lowerLetter"/>
+      <w:lvlText w:val="%2."/>
+      <w:lvlJc w:val="left"/>
+      <w:pPr>
+        <w:ind w:left="1440" w:hanging="360"/>
+      </w:pPr>
+    </w:lvl>
+    <w:lvl w:ilvl="2" w:tplc="4009001B" w:tentative="1">
+      <w:start w:val="1"/>
+      <w:numFmt w:val="lowerRoman"/>
+      <w:lvlText w:val="%3."/>
+      <w:lvlJc w:val="right"/>
+      <w:pPr>
+        <w:ind w:left="2160" w:hanging="180"/>
+      </w:pPr>
+    </w:lvl>
+    <w:lvl w:ilvl="3" w:tplc="4009000F" w:tentative="1">
+      <w:start w:val="1"/>
+      <w:numFmt w:val="decimal"/>
+      <w:lvlText w:val="%4."/>
+      <w:lvlJc w:val="left"/>
+      <w:pPr>
+        <w:ind w:left="2880" w:hanging="360"/>
+      </w:pPr>
+    </w:lvl>
+    <w:lvl w:ilvl="4" w:tplc="40090019" w:tentative="1">
+      <w:start w:val="1"/>
+      <w:numFmt w:val="lowerLetter"/>
+      <w:lvlText w:val="%5."/>
+      <w:lvlJc w:val="left"/>
+      <w:pPr>
+        <w:ind w:left="3600" w:hanging="360"/>
+      </w:pPr>
+    </w:lvl>
+    <w:lvl w:ilvl="5" w:tplc="4009001B" w:tentative="1">
+      <w:start w:val="1"/>
+      <w:numFmt w:val="lowerRoman"/>
+      <w:lvlText w:val="%6."/>
+      <w:lvlJc w:val="right"/>
+      <w:pPr>
+        <w:ind w:left="4320" w:hanging="180"/>
+      </w:pPr>
+    </w:lvl>
+    <w:lvl w:ilvl="6" w:tplc="4009000F" w:tentative="1">
+      <w:start w:val="1"/>
+      <w:numFmt w:val="decimal"/>
+      <w:lvlText w:val="%7."/>
+      <w:lvlJc w:val="left"/>
+      <w:pPr>
+        <w:ind w:left="5040" w:hanging="360"/>
+      </w:pPr>
+    </w:lvl>
+    <w:lvl w:ilvl="7" w:tplc="40090019" w:tentative="1">
+      <w:start w:val="1"/>
+      <w:numFmt w:val="lowerLetter"/>
+      <w:lvlText w:val="%8."/>
+      <w:lvlJc w:val="left"/>
+      <w:pPr>
+        <w:ind w:left="5760" w:hanging="360"/>
+      </w:pPr>
+    </w:lvl>
+    <w:lvl w:ilvl="8" w:tplc="4009001B" w:tentative="1">
+      <w:start w:val="1"/>
+      <w:numFmt w:val="lowerRoman"/>
+      <w:lvlText w:val="%9."/>
+      <w:lvlJc w:val="right"/>
+      <w:pPr>
+        <w:ind w:left="6480" w:hanging="180"/>
+      </w:pPr>
+    </w:lvl>
+  </w:abstractNum>
+  <w:abstractNum w:abstractNumId="3">
     <w:nsid w:val="62FA5D8C"/>
     <w:multiLevelType w:val="hybridMultilevel"/>
     <w:tmpl w:val="BC6C2BA0"/>
@@ -541,7 +3001,338 @@
       </w:pPr>
     </w:lvl>
   </w:abstractNum>
-  <w:abstractNum w:abstractNumId="2">
+  <w:abstractNum w:abstractNumId="4">
+    <w:nsid w:val="661572EF"/>
+    <w:multiLevelType w:val="multilevel"/>
+    <w:tmpl w:val="B87E31AE"/>
+    <w:lvl w:ilvl="0">
+      <w:start w:val="1"/>
+      <w:numFmt w:val="decimal"/>
+      <w:lvlText w:val="%1."/>
+      <w:lvlJc w:val="left"/>
+      <w:pPr>
+        <w:ind w:left="720" w:hanging="360"/>
+      </w:pPr>
+      <w:rPr>
+        <w:rFonts w:hint="default"/>
+      </w:rPr>
+    </w:lvl>
+    <w:lvl w:ilvl="1">
+      <w:start w:val="2"/>
+      <w:numFmt w:val="decimal"/>
+      <w:isLgl/>
+      <w:lvlText w:val="%1.%2"/>
+      <w:lvlJc w:val="left"/>
+      <w:pPr>
+        <w:ind w:left="780" w:hanging="420"/>
+      </w:pPr>
+      <w:rPr>
+        <w:rFonts w:hint="default"/>
+      </w:rPr>
+    </w:lvl>
+    <w:lvl w:ilvl="2">
+      <w:start w:val="1"/>
+      <w:numFmt w:val="decimal"/>
+      <w:isLgl/>
+      <w:lvlText w:val="%1.%2.%3"/>
+      <w:lvlJc w:val="left"/>
+      <w:pPr>
+        <w:ind w:left="1080" w:hanging="720"/>
+      </w:pPr>
+      <w:rPr>
+        <w:rFonts w:hint="default"/>
+      </w:rPr>
+    </w:lvl>
+    <w:lvl w:ilvl="3">
+      <w:start w:val="1"/>
+      <w:numFmt w:val="decimal"/>
+      <w:isLgl/>
+      <w:lvlText w:val="%1.%2.%3.%4"/>
+      <w:lvlJc w:val="left"/>
+      <w:pPr>
+        <w:ind w:left="1080" w:hanging="720"/>
+      </w:pPr>
+      <w:rPr>
+        <w:rFonts w:hint="default"/>
+      </w:rPr>
+    </w:lvl>
+    <w:lvl w:ilvl="4">
+      <w:start w:val="1"/>
+      <w:numFmt w:val="decimal"/>
+      <w:isLgl/>
+      <w:lvlText w:val="%1.%2.%3.%4.%5"/>
+      <w:lvlJc w:val="left"/>
+      <w:pPr>
+        <w:ind w:left="1440" w:hanging="1080"/>
+      </w:pPr>
+      <w:rPr>
+        <w:rFonts w:hint="default"/>
+      </w:rPr>
+    </w:lvl>
+    <w:lvl w:ilvl="5">
+      <w:start w:val="1"/>
+      <w:numFmt w:val="decimal"/>
+      <w:isLgl/>
+      <w:lvlText w:val="%1.%2.%3.%4.%5.%6"/>
+      <w:lvlJc w:val="left"/>
+      <w:pPr>
+        <w:ind w:left="1440" w:hanging="1080"/>
+      </w:pPr>
+      <w:rPr>
+        <w:rFonts w:hint="default"/>
+      </w:rPr>
+    </w:lvl>
+    <w:lvl w:ilvl="6">
+      <w:start w:val="1"/>
+      <w:numFmt w:val="decimal"/>
+      <w:isLgl/>
+      <w:lvlText w:val="%1.%2.%3.%4.%5.%6.%7"/>
+      <w:lvlJc w:val="left"/>
+      <w:pPr>
+        <w:ind w:left="1800" w:hanging="1440"/>
+      </w:pPr>
+      <w:rPr>
+        <w:rFonts w:hint="default"/>
+      </w:rPr>
+    </w:lvl>
+    <w:lvl w:ilvl="7">
+      <w:start w:val="1"/>
+      <w:numFmt w:val="decimal"/>
+      <w:isLgl/>
+      <w:lvlText w:val="%1.%2.%3.%4.%5.%6.%7.%8"/>
+      <w:lvlJc w:val="left"/>
+      <w:pPr>
+        <w:ind w:left="1800" w:hanging="1440"/>
+      </w:pPr>
+      <w:rPr>
+        <w:rFonts w:hint="default"/>
+      </w:rPr>
+    </w:lvl>
+    <w:lvl w:ilvl="8">
+      <w:start w:val="1"/>
+      <w:numFmt w:val="decimal"/>
+      <w:isLgl/>
+      <w:lvlText w:val="%1.%2.%3.%4.%5.%6.%7.%8.%9"/>
+      <w:lvlJc w:val="left"/>
+      <w:pPr>
+        <w:ind w:left="1800" w:hanging="1440"/>
+      </w:pPr>
+      <w:rPr>
+        <w:rFonts w:hint="default"/>
+      </w:rPr>
+    </w:lvl>
+  </w:abstractNum>
+  <w:abstractNum w:abstractNumId="5">
+    <w:nsid w:val="794A5A6D"/>
+    <w:multiLevelType w:val="multilevel"/>
+    <w:tmpl w:val="B87E31AE"/>
+    <w:lvl w:ilvl="0">
+      <w:start w:val="1"/>
+      <w:numFmt w:val="decimal"/>
+      <w:lvlText w:val="%1."/>
+      <w:lvlJc w:val="left"/>
+      <w:pPr>
+        <w:ind w:left="720" w:hanging="360"/>
+      </w:pPr>
+      <w:rPr>
+        <w:rFonts w:hint="default"/>
+      </w:rPr>
+    </w:lvl>
+    <w:lvl w:ilvl="1">
+      <w:start w:val="2"/>
+      <w:numFmt w:val="decimal"/>
+      <w:isLgl/>
+      <w:lvlText w:val="%1.%2"/>
+      <w:lvlJc w:val="left"/>
+      <w:pPr>
+        <w:ind w:left="780" w:hanging="420"/>
+      </w:pPr>
+      <w:rPr>
+        <w:rFonts w:hint="default"/>
+      </w:rPr>
+    </w:lvl>
+    <w:lvl w:ilvl="2">
+      <w:start w:val="1"/>
+      <w:numFmt w:val="decimal"/>
+      <w:isLgl/>
+      <w:lvlText w:val="%1.%2.%3"/>
+      <w:lvlJc w:val="left"/>
+      <w:pPr>
+        <w:ind w:left="1080" w:hanging="720"/>
+      </w:pPr>
+      <w:rPr>
+        <w:rFonts w:hint="default"/>
+      </w:rPr>
+    </w:lvl>
+    <w:lvl w:ilvl="3">
+      <w:start w:val="1"/>
+      <w:numFmt w:val="decimal"/>
+      <w:isLgl/>
+      <w:lvlText w:val="%1.%2.%3.%4"/>
+      <w:lvlJc w:val="left"/>
+      <w:pPr>
+        <w:ind w:left="1080" w:hanging="720"/>
+      </w:pPr>
+      <w:rPr>
+        <w:rFonts w:hint="default"/>
+      </w:rPr>
+    </w:lvl>
+    <w:lvl w:ilvl="4">
+      <w:start w:val="1"/>
+      <w:numFmt w:val="decimal"/>
+      <w:isLgl/>
+      <w:lvlText w:val="%1.%2.%3.%4.%5"/>
+      <w:lvlJc w:val="left"/>
+      <w:pPr>
+        <w:ind w:left="1440" w:hanging="1080"/>
+      </w:pPr>
+      <w:rPr>
+        <w:rFonts w:hint="default"/>
+      </w:rPr>
+    </w:lvl>
+    <w:lvl w:ilvl="5">
+      <w:start w:val="1"/>
+      <w:numFmt w:val="decimal"/>
+      <w:isLgl/>
+      <w:lvlText w:val="%1.%2.%3.%4.%5.%6"/>
+      <w:lvlJc w:val="left"/>
+      <w:pPr>
+        <w:ind w:left="1440" w:hanging="1080"/>
+      </w:pPr>
+      <w:rPr>
+        <w:rFonts w:hint="default"/>
+      </w:rPr>
+    </w:lvl>
+    <w:lvl w:ilvl="6">
+      <w:start w:val="1"/>
+      <w:numFmt w:val="decimal"/>
+      <w:isLgl/>
+      <w:lvlText w:val="%1.%2.%3.%4.%5.%6.%7"/>
+      <w:lvlJc w:val="left"/>
+      <w:pPr>
+        <w:ind w:left="1800" w:hanging="1440"/>
+      </w:pPr>
+      <w:rPr>
+        <w:rFonts w:hint="default"/>
+      </w:rPr>
+    </w:lvl>
+    <w:lvl w:ilvl="7">
+      <w:start w:val="1"/>
+      <w:numFmt w:val="decimal"/>
+      <w:isLgl/>
+      <w:lvlText w:val="%1.%2.%3.%4.%5.%6.%7.%8"/>
+      <w:lvlJc w:val="left"/>
+      <w:pPr>
+        <w:ind w:left="1800" w:hanging="1440"/>
+      </w:pPr>
+      <w:rPr>
+        <w:rFonts w:hint="default"/>
+      </w:rPr>
+    </w:lvl>
+    <w:lvl w:ilvl="8">
+      <w:start w:val="1"/>
+      <w:numFmt w:val="decimal"/>
+      <w:isLgl/>
+      <w:lvlText w:val="%1.%2.%3.%4.%5.%6.%7.%8.%9"/>
+      <w:lvlJc w:val="left"/>
+      <w:pPr>
+        <w:ind w:left="1800" w:hanging="1440"/>
+      </w:pPr>
+      <w:rPr>
+        <w:rFonts w:hint="default"/>
+      </w:rPr>
+    </w:lvl>
+  </w:abstractNum>
+  <w:abstractNum w:abstractNumId="6">
+    <w:nsid w:val="7EEB5F09"/>
+    <w:multiLevelType w:val="hybridMultilevel"/>
+    <w:tmpl w:val="029EEAD0"/>
+    <w:lvl w:ilvl="0" w:tplc="2B22311A">
+      <w:start w:val="1"/>
+      <w:numFmt w:val="lowerRoman"/>
+      <w:lvlText w:val="%1)"/>
+      <w:lvlJc w:val="left"/>
+      <w:pPr>
+        <w:ind w:left="765" w:hanging="720"/>
+      </w:pPr>
+      <w:rPr>
+        <w:rFonts w:hint="default"/>
+      </w:rPr>
+    </w:lvl>
+    <w:lvl w:ilvl="1" w:tplc="40090019" w:tentative="1">
+      <w:start w:val="1"/>
+      <w:numFmt w:val="lowerLetter"/>
+      <w:lvlText w:val="%2."/>
+      <w:lvlJc w:val="left"/>
+      <w:pPr>
+        <w:ind w:left="1125" w:hanging="360"/>
+      </w:pPr>
+    </w:lvl>
+    <w:lvl w:ilvl="2" w:tplc="4009001B" w:tentative="1">
+      <w:start w:val="1"/>
+      <w:numFmt w:val="lowerRoman"/>
+      <w:lvlText w:val="%3."/>
+      <w:lvlJc w:val="right"/>
+      <w:pPr>
+        <w:ind w:left="1845" w:hanging="180"/>
+      </w:pPr>
+    </w:lvl>
+    <w:lvl w:ilvl="3" w:tplc="4009000F" w:tentative="1">
+      <w:start w:val="1"/>
+      <w:numFmt w:val="decimal"/>
+      <w:lvlText w:val="%4."/>
+      <w:lvlJc w:val="left"/>
+      <w:pPr>
+        <w:ind w:left="2565" w:hanging="360"/>
+      </w:pPr>
+    </w:lvl>
+    <w:lvl w:ilvl="4" w:tplc="40090019" w:tentative="1">
+      <w:start w:val="1"/>
+      <w:numFmt w:val="lowerLetter"/>
+      <w:lvlText w:val="%5."/>
+      <w:lvlJc w:val="left"/>
+      <w:pPr>
+        <w:ind w:left="3285" w:hanging="360"/>
+      </w:pPr>
+    </w:lvl>
+    <w:lvl w:ilvl="5" w:tplc="4009001B" w:tentative="1">
+      <w:start w:val="1"/>
+      <w:numFmt w:val="lowerRoman"/>
+      <w:lvlText w:val="%6."/>
+      <w:lvlJc w:val="right"/>
+      <w:pPr>
+        <w:ind w:left="4005" w:hanging="180"/>
+      </w:pPr>
+    </w:lvl>
+    <w:lvl w:ilvl="6" w:tplc="4009000F" w:tentative="1">
+      <w:start w:val="1"/>
+      <w:numFmt w:val="decimal"/>
+      <w:lvlText w:val="%7."/>
+      <w:lvlJc w:val="left"/>
+      <w:pPr>
+        <w:ind w:left="4725" w:hanging="360"/>
+      </w:pPr>
+    </w:lvl>
+    <w:lvl w:ilvl="7" w:tplc="40090019" w:tentative="1">
+      <w:start w:val="1"/>
+      <w:numFmt w:val="lowerLetter"/>
+      <w:lvlText w:val="%8."/>
+      <w:lvlJc w:val="left"/>
+      <w:pPr>
+        <w:ind w:left="5445" w:hanging="360"/>
+      </w:pPr>
+    </w:lvl>
+    <w:lvl w:ilvl="8" w:tplc="4009001B" w:tentative="1">
+      <w:start w:val="1"/>
+      <w:numFmt w:val="lowerRoman"/>
+      <w:lvlText w:val="%9."/>
+      <w:lvlJc w:val="right"/>
+      <w:pPr>
+        <w:ind w:left="6165" w:hanging="180"/>
+      </w:pPr>
+    </w:lvl>
+  </w:abstractNum>
+  <w:abstractNum w:abstractNumId="7">
     <w:nsid w:val="7F472CD5"/>
     <w:multiLevelType w:val="hybridMultilevel"/>
     <w:tmpl w:val="176283A0"/>
@@ -631,13 +3422,28 @@
     </w:lvl>
   </w:abstractNum>
   <w:num w:numId="1">
+    <w:abstractNumId w:val="3"/>
+  </w:num>
+  <w:num w:numId="2">
+    <w:abstractNumId w:val="7"/>
+  </w:num>
+  <w:num w:numId="3">
     <w:abstractNumId w:val="1"/>
   </w:num>
-  <w:num w:numId="2">
+  <w:num w:numId="4">
+    <w:abstractNumId w:val="5"/>
+  </w:num>
+  <w:num w:numId="5">
+    <w:abstractNumId w:val="0"/>
+  </w:num>
+  <w:num w:numId="6">
+    <w:abstractNumId w:val="4"/>
+  </w:num>
+  <w:num w:numId="7">
     <w:abstractNumId w:val="2"/>
   </w:num>
-  <w:num w:numId="3">
-    <w:abstractNumId w:val="0"/>
+  <w:num w:numId="8">
+    <w:abstractNumId w:val="6"/>
   </w:num>
 </w:numbering>
 </file>
@@ -967,6 +3773,55 @@
       <w:u w:val="single"/>
     </w:rPr>
   </w:style>
+  <w:style w:type="paragraph" w:styleId="BalloonText">
+    <w:name w:val="Balloon Text"/>
+    <w:basedOn w:val="Normal"/>
+    <w:link w:val="BalloonTextChar"/>
+    <w:uiPriority w:val="99"/>
+    <w:semiHidden/>
+    <w:unhideWhenUsed/>
+    <w:rsid w:val="009C1B65"/>
+    <w:pPr>
+      <w:spacing w:after="0" w:line="240" w:lineRule="auto"/>
+    </w:pPr>
+    <w:rPr>
+      <w:rFonts w:ascii="Tahoma" w:hAnsi="Tahoma" w:cs="Tahoma"/>
+      <w:sz w:val="16"/>
+      <w:szCs w:val="16"/>
+    </w:rPr>
+  </w:style>
+  <w:style w:type="character" w:customStyle="1" w:styleId="BalloonTextChar">
+    <w:name w:val="Balloon Text Char"/>
+    <w:basedOn w:val="DefaultParagraphFont"/>
+    <w:link w:val="BalloonText"/>
+    <w:uiPriority w:val="99"/>
+    <w:semiHidden/>
+    <w:rsid w:val="009C1B65"/>
+    <w:rPr>
+      <w:rFonts w:ascii="Tahoma" w:hAnsi="Tahoma" w:cs="Tahoma"/>
+      <w:sz w:val="16"/>
+      <w:szCs w:val="16"/>
+    </w:rPr>
+  </w:style>
+  <w:style w:type="paragraph" w:styleId="Caption">
+    <w:name w:val="caption"/>
+    <w:basedOn w:val="Normal"/>
+    <w:next w:val="Normal"/>
+    <w:uiPriority w:val="35"/>
+    <w:unhideWhenUsed/>
+    <w:qFormat/>
+    <w:rsid w:val="009C1B65"/>
+    <w:pPr>
+      <w:spacing w:line="240" w:lineRule="auto"/>
+    </w:pPr>
+    <w:rPr>
+      <w:b/>
+      <w:bCs/>
+      <w:color w:val="4F81BD" w:themeColor="accent1"/>
+      <w:sz w:val="18"/>
+      <w:szCs w:val="18"/>
+    </w:rPr>
+  </w:style>
 </w:styles>
 </file>
 
@@ -1295,6 +4150,55 @@
       <w:u w:val="single"/>
     </w:rPr>
   </w:style>
+  <w:style w:type="paragraph" w:styleId="BalloonText">
+    <w:name w:val="Balloon Text"/>
+    <w:basedOn w:val="Normal"/>
+    <w:link w:val="BalloonTextChar"/>
+    <w:uiPriority w:val="99"/>
+    <w:semiHidden/>
+    <w:unhideWhenUsed/>
+    <w:rsid w:val="009C1B65"/>
+    <w:pPr>
+      <w:spacing w:after="0" w:line="240" w:lineRule="auto"/>
+    </w:pPr>
+    <w:rPr>
+      <w:rFonts w:ascii="Tahoma" w:hAnsi="Tahoma" w:cs="Tahoma"/>
+      <w:sz w:val="16"/>
+      <w:szCs w:val="16"/>
+    </w:rPr>
+  </w:style>
+  <w:style w:type="character" w:customStyle="1" w:styleId="BalloonTextChar">
+    <w:name w:val="Balloon Text Char"/>
+    <w:basedOn w:val="DefaultParagraphFont"/>
+    <w:link w:val="BalloonText"/>
+    <w:uiPriority w:val="99"/>
+    <w:semiHidden/>
+    <w:rsid w:val="009C1B65"/>
+    <w:rPr>
+      <w:rFonts w:ascii="Tahoma" w:hAnsi="Tahoma" w:cs="Tahoma"/>
+      <w:sz w:val="16"/>
+      <w:szCs w:val="16"/>
+    </w:rPr>
+  </w:style>
+  <w:style w:type="paragraph" w:styleId="Caption">
+    <w:name w:val="caption"/>
+    <w:basedOn w:val="Normal"/>
+    <w:next w:val="Normal"/>
+    <w:uiPriority w:val="35"/>
+    <w:unhideWhenUsed/>
+    <w:qFormat/>
+    <w:rsid w:val="009C1B65"/>
+    <w:pPr>
+      <w:spacing w:line="240" w:lineRule="auto"/>
+    </w:pPr>
+    <w:rPr>
+      <w:b/>
+      <w:bCs/>
+      <w:color w:val="4F81BD" w:themeColor="accent1"/>
+      <w:sz w:val="18"/>
+      <w:szCs w:val="18"/>
+    </w:rPr>
+  </w:style>
 </w:styles>
 </file>
 

</xml_diff>